<commit_message>
modification lab en fct des arrets used, modif screen rapport
</commit_message>
<xml_diff>
--- a/rapport.docx
+++ b/rapport.docx
@@ -11,17 +11,28 @@
       <w:r>
         <w:t>Notre graphe représente un carré avec une diagonale. Donc on peut déjà obtenir 4 arbres couvrants en retirant la diagonale et une arrête du carré à chaque fois.</w:t>
       </w:r>
-    </w:p>
-    <w:p>
+      <w:r>
+        <w:t xml:space="preserve"> Les arrêtes rouges correspondent à l’arbre couvrant trouvé.</w:t>
+      </w:r>
+      <w:bookmarkStart w:id="0" w:name="_GoBack"/>
+      <w:bookmarkEnd w:id="0"/>
+    </w:p>
+    <w:p>
+      <w:r>
+        <w:rPr>
+          <w:noProof/>
+        </w:rPr>
+        <w:t xml:space="preserve"> </w:t>
+      </w:r>
       <w:r>
         <w:rPr>
           <w:noProof/>
         </w:rPr>
         <w:drawing>
-          <wp:inline distT="0" distB="0" distL="0" distR="0">
-            <wp:extent cx="1181100" cy="904875"/>
-            <wp:effectExtent l="0" t="0" r="0" b="9525"/>
-            <wp:docPr id="3" name="Image 3"/>
+          <wp:inline distT="0" distB="0" distL="0" distR="0" wp14:anchorId="1C7E9A37" wp14:editId="3FEEF9D3">
+            <wp:extent cx="942975" cy="952500"/>
+            <wp:effectExtent l="0" t="0" r="9525" b="0"/>
+            <wp:docPr id="24" name="Image 24"/>
             <wp:cNvGraphicFramePr>
               <a:graphicFrameLocks xmlns:a="http://schemas.openxmlformats.org/drawingml/2006/main" noChangeAspect="1"/>
             </wp:cNvGraphicFramePr>
@@ -29,7 +40,7 @@
               <a:graphicData uri="http://schemas.openxmlformats.org/drawingml/2006/picture">
                 <pic:pic xmlns:pic="http://schemas.openxmlformats.org/drawingml/2006/picture">
                   <pic:nvPicPr>
-                    <pic:cNvPr id="0" name="Picture 2"/>
+                    <pic:cNvPr id="0" name="Picture 8"/>
                     <pic:cNvPicPr>
                       <a:picLocks noChangeAspect="1" noChangeArrowheads="1"/>
                     </pic:cNvPicPr>
@@ -50,7 +61,7 @@
                   <pic:spPr bwMode="auto">
                     <a:xfrm>
                       <a:off x="0" y="0"/>
-                      <a:ext cx="1181100" cy="904875"/>
+                      <a:ext cx="942975" cy="952500"/>
                     </a:xfrm>
                     <a:prstGeom prst="rect">
                       <a:avLst/>
@@ -71,10 +82,10 @@
           <w:noProof/>
         </w:rPr>
         <w:drawing>
-          <wp:inline distT="0" distB="0" distL="0" distR="0" wp14:anchorId="71619F97" wp14:editId="493462C9">
-            <wp:extent cx="1000125" cy="895350"/>
+          <wp:inline distT="0" distB="0" distL="0" distR="0" wp14:anchorId="69D71C9C" wp14:editId="7C717844">
+            <wp:extent cx="1000125" cy="952500"/>
             <wp:effectExtent l="0" t="0" r="9525" b="0"/>
-            <wp:docPr id="9" name="Image 9"/>
+            <wp:docPr id="20" name="Image 20"/>
             <wp:cNvGraphicFramePr>
               <a:graphicFrameLocks xmlns:a="http://schemas.openxmlformats.org/drawingml/2006/main" noChangeAspect="1"/>
             </wp:cNvGraphicFramePr>
@@ -82,7 +93,7 @@
               <a:graphicData uri="http://schemas.openxmlformats.org/drawingml/2006/picture">
                 <pic:pic xmlns:pic="http://schemas.openxmlformats.org/drawingml/2006/picture">
                   <pic:nvPicPr>
-                    <pic:cNvPr id="0" name="Picture 8"/>
+                    <pic:cNvPr id="0" name="Picture 4"/>
                     <pic:cNvPicPr>
                       <a:picLocks noChangeAspect="1" noChangeArrowheads="1"/>
                     </pic:cNvPicPr>
@@ -103,7 +114,7 @@
                   <pic:spPr bwMode="auto">
                     <a:xfrm>
                       <a:off x="0" y="0"/>
-                      <a:ext cx="1000125" cy="895350"/>
+                      <a:ext cx="1000125" cy="952500"/>
                     </a:xfrm>
                     <a:prstGeom prst="rect">
                       <a:avLst/>
@@ -124,10 +135,10 @@
           <w:noProof/>
         </w:rPr>
         <w:drawing>
-          <wp:inline distT="0" distB="0" distL="0" distR="0" wp14:anchorId="00BF00EA" wp14:editId="3A92C070">
-            <wp:extent cx="1000125" cy="914400"/>
-            <wp:effectExtent l="0" t="0" r="9525" b="0"/>
-            <wp:docPr id="6" name="Image 6"/>
+          <wp:inline distT="0" distB="0" distL="0" distR="0" wp14:anchorId="77B59952" wp14:editId="0CC7CF69">
+            <wp:extent cx="933450" cy="990600"/>
+            <wp:effectExtent l="0" t="0" r="0" b="0"/>
+            <wp:docPr id="21" name="Image 21"/>
             <wp:cNvGraphicFramePr>
               <a:graphicFrameLocks xmlns:a="http://schemas.openxmlformats.org/drawingml/2006/main" noChangeAspect="1"/>
             </wp:cNvGraphicFramePr>
@@ -142,6 +153,172 @@
                   </pic:nvPicPr>
                   <pic:blipFill>
                     <a:blip r:embed="rId6">
+                      <a:extLst>
+                        <a:ext uri="{28A0092B-C50C-407E-A947-70E740481C1C}">
+                          <a14:useLocalDpi xmlns:a14="http://schemas.microsoft.com/office/drawing/2010/main" val="0"/>
+                        </a:ext>
+                      </a:extLst>
+                    </a:blip>
+                    <a:srcRect/>
+                    <a:stretch>
+                      <a:fillRect/>
+                    </a:stretch>
+                  </pic:blipFill>
+                  <pic:spPr bwMode="auto">
+                    <a:xfrm>
+                      <a:off x="0" y="0"/>
+                      <a:ext cx="933450" cy="990600"/>
+                    </a:xfrm>
+                    <a:prstGeom prst="rect">
+                      <a:avLst/>
+                    </a:prstGeom>
+                    <a:noFill/>
+                    <a:ln>
+                      <a:noFill/>
+                    </a:ln>
+                  </pic:spPr>
+                </pic:pic>
+              </a:graphicData>
+            </a:graphic>
+          </wp:inline>
+        </w:drawing>
+      </w:r>
+      <w:r>
+        <w:rPr>
+          <w:noProof/>
+        </w:rPr>
+        <w:drawing>
+          <wp:inline distT="0" distB="0" distL="0" distR="0" wp14:anchorId="17D19262" wp14:editId="5DE966DB">
+            <wp:extent cx="1076325" cy="942975"/>
+            <wp:effectExtent l="0" t="0" r="9525" b="9525"/>
+            <wp:docPr id="23" name="Image 23"/>
+            <wp:cNvGraphicFramePr>
+              <a:graphicFrameLocks xmlns:a="http://schemas.openxmlformats.org/drawingml/2006/main" noChangeAspect="1"/>
+            </wp:cNvGraphicFramePr>
+            <a:graphic xmlns:a="http://schemas.openxmlformats.org/drawingml/2006/main">
+              <a:graphicData uri="http://schemas.openxmlformats.org/drawingml/2006/picture">
+                <pic:pic xmlns:pic="http://schemas.openxmlformats.org/drawingml/2006/picture">
+                  <pic:nvPicPr>
+                    <pic:cNvPr id="0" name="Picture 7"/>
+                    <pic:cNvPicPr>
+                      <a:picLocks noChangeAspect="1" noChangeArrowheads="1"/>
+                    </pic:cNvPicPr>
+                  </pic:nvPicPr>
+                  <pic:blipFill>
+                    <a:blip r:embed="rId7">
+                      <a:extLst>
+                        <a:ext uri="{28A0092B-C50C-407E-A947-70E740481C1C}">
+                          <a14:useLocalDpi xmlns:a14="http://schemas.microsoft.com/office/drawing/2010/main" val="0"/>
+                        </a:ext>
+                      </a:extLst>
+                    </a:blip>
+                    <a:srcRect/>
+                    <a:stretch>
+                      <a:fillRect/>
+                    </a:stretch>
+                  </pic:blipFill>
+                  <pic:spPr bwMode="auto">
+                    <a:xfrm>
+                      <a:off x="0" y="0"/>
+                      <a:ext cx="1076325" cy="942975"/>
+                    </a:xfrm>
+                    <a:prstGeom prst="rect">
+                      <a:avLst/>
+                    </a:prstGeom>
+                    <a:noFill/>
+                    <a:ln>
+                      <a:noFill/>
+                    </a:ln>
+                  </pic:spPr>
+                </pic:pic>
+              </a:graphicData>
+            </a:graphic>
+          </wp:inline>
+        </w:drawing>
+      </w:r>
+    </w:p>
+    <w:p>
+      <w:r>
+        <w:t>On a ensuite deux arbres couvrants en prenant la diagonale et deux arrêtes adjacentes.</w:t>
+      </w:r>
+    </w:p>
+    <w:p>
+      <w:r>
+        <w:rPr>
+          <w:noProof/>
+        </w:rPr>
+        <w:drawing>
+          <wp:inline distT="0" distB="0" distL="0" distR="0" wp14:anchorId="072376AF" wp14:editId="768CCBF2">
+            <wp:extent cx="1009650" cy="895350"/>
+            <wp:effectExtent l="0" t="0" r="0" b="0"/>
+            <wp:docPr id="22" name="Image 22"/>
+            <wp:cNvGraphicFramePr>
+              <a:graphicFrameLocks xmlns:a="http://schemas.openxmlformats.org/drawingml/2006/main" noChangeAspect="1"/>
+            </wp:cNvGraphicFramePr>
+            <a:graphic xmlns:a="http://schemas.openxmlformats.org/drawingml/2006/main">
+              <a:graphicData uri="http://schemas.openxmlformats.org/drawingml/2006/picture">
+                <pic:pic xmlns:pic="http://schemas.openxmlformats.org/drawingml/2006/picture">
+                  <pic:nvPicPr>
+                    <pic:cNvPr id="0" name="Picture 6"/>
+                    <pic:cNvPicPr>
+                      <a:picLocks noChangeAspect="1" noChangeArrowheads="1"/>
+                    </pic:cNvPicPr>
+                  </pic:nvPicPr>
+                  <pic:blipFill>
+                    <a:blip r:embed="rId8">
+                      <a:extLst>
+                        <a:ext uri="{28A0092B-C50C-407E-A947-70E740481C1C}">
+                          <a14:useLocalDpi xmlns:a14="http://schemas.microsoft.com/office/drawing/2010/main" val="0"/>
+                        </a:ext>
+                      </a:extLst>
+                    </a:blip>
+                    <a:srcRect/>
+                    <a:stretch>
+                      <a:fillRect/>
+                    </a:stretch>
+                  </pic:blipFill>
+                  <pic:spPr bwMode="auto">
+                    <a:xfrm>
+                      <a:off x="0" y="0"/>
+                      <a:ext cx="1009650" cy="895350"/>
+                    </a:xfrm>
+                    <a:prstGeom prst="rect">
+                      <a:avLst/>
+                    </a:prstGeom>
+                    <a:noFill/>
+                    <a:ln>
+                      <a:noFill/>
+                    </a:ln>
+                  </pic:spPr>
+                </pic:pic>
+              </a:graphicData>
+            </a:graphic>
+          </wp:inline>
+        </w:drawing>
+      </w:r>
+      <w:r>
+        <w:rPr>
+          <w:noProof/>
+        </w:rPr>
+        <w:drawing>
+          <wp:inline distT="0" distB="0" distL="0" distR="0" wp14:anchorId="4E18238C" wp14:editId="0F188B54">
+            <wp:extent cx="1000125" cy="914400"/>
+            <wp:effectExtent l="0" t="0" r="9525" b="0"/>
+            <wp:docPr id="16" name="Image 16"/>
+            <wp:cNvGraphicFramePr>
+              <a:graphicFrameLocks xmlns:a="http://schemas.openxmlformats.org/drawingml/2006/main" noChangeAspect="1"/>
+            </wp:cNvGraphicFramePr>
+            <a:graphic xmlns:a="http://schemas.openxmlformats.org/drawingml/2006/main">
+              <a:graphicData uri="http://schemas.openxmlformats.org/drawingml/2006/picture">
+                <pic:pic xmlns:pic="http://schemas.openxmlformats.org/drawingml/2006/picture">
+                  <pic:nvPicPr>
+                    <pic:cNvPr id="0" name="Picture 1"/>
+                    <pic:cNvPicPr>
+                      <a:picLocks noChangeAspect="1" noChangeArrowheads="1"/>
+                    </pic:cNvPicPr>
+                  </pic:nvPicPr>
+                  <pic:blipFill>
+                    <a:blip r:embed="rId9">
                       <a:extLst>
                         <a:ext uri="{28A0092B-C50C-407E-A947-70E740481C1C}">
                           <a14:useLocalDpi xmlns:a14="http://schemas.microsoft.com/office/drawing/2010/main" val="0"/>
@@ -172,128 +349,28 @@
           </wp:inline>
         </w:drawing>
       </w:r>
+    </w:p>
+    <w:p>
+      <w:r>
+        <w:t>Et pour finir deux autres en prenant la diagonale et les arrêtes opposées.</w:t>
+      </w:r>
+    </w:p>
+    <w:p>
+      <w:r>
+        <w:rPr>
+          <w:noProof/>
+        </w:rPr>
+        <w:t xml:space="preserve"> </w:t>
+      </w:r>
       <w:r>
         <w:rPr>
           <w:noProof/>
         </w:rPr>
         <w:drawing>
-          <wp:inline distT="0" distB="0" distL="0" distR="0" wp14:anchorId="51CDBF70" wp14:editId="5D361D47">
-            <wp:extent cx="981075" cy="866775"/>
+          <wp:inline distT="0" distB="0" distL="0" distR="0" wp14:anchorId="5B51C17C" wp14:editId="6A788D3B">
+            <wp:extent cx="904875" cy="847725"/>
             <wp:effectExtent l="0" t="0" r="9525" b="9525"/>
-            <wp:docPr id="8" name="Image 8"/>
-            <wp:cNvGraphicFramePr>
-              <a:graphicFrameLocks xmlns:a="http://schemas.openxmlformats.org/drawingml/2006/main" noChangeAspect="1"/>
-            </wp:cNvGraphicFramePr>
-            <a:graphic xmlns:a="http://schemas.openxmlformats.org/drawingml/2006/main">
-              <a:graphicData uri="http://schemas.openxmlformats.org/drawingml/2006/picture">
-                <pic:pic xmlns:pic="http://schemas.openxmlformats.org/drawingml/2006/picture">
-                  <pic:nvPicPr>
-                    <pic:cNvPr id="0" name="Picture 7"/>
-                    <pic:cNvPicPr>
-                      <a:picLocks noChangeAspect="1" noChangeArrowheads="1"/>
-                    </pic:cNvPicPr>
-                  </pic:nvPicPr>
-                  <pic:blipFill>
-                    <a:blip r:embed="rId7">
-                      <a:extLst>
-                        <a:ext uri="{28A0092B-C50C-407E-A947-70E740481C1C}">
-                          <a14:useLocalDpi xmlns:a14="http://schemas.microsoft.com/office/drawing/2010/main" val="0"/>
-                        </a:ext>
-                      </a:extLst>
-                    </a:blip>
-                    <a:srcRect/>
-                    <a:stretch>
-                      <a:fillRect/>
-                    </a:stretch>
-                  </pic:blipFill>
-                  <pic:spPr bwMode="auto">
-                    <a:xfrm>
-                      <a:off x="0" y="0"/>
-                      <a:ext cx="981075" cy="866775"/>
-                    </a:xfrm>
-                    <a:prstGeom prst="rect">
-                      <a:avLst/>
-                    </a:prstGeom>
-                    <a:noFill/>
-                    <a:ln>
-                      <a:noFill/>
-                    </a:ln>
-                  </pic:spPr>
-                </pic:pic>
-              </a:graphicData>
-            </a:graphic>
-          </wp:inline>
-        </w:drawing>
-      </w:r>
-    </w:p>
-    <w:p>
-      <w:r>
-        <w:t>On a ensuite deux arbres couvrants en prenant la diagonale et deux arrêtes adjacentes.</w:t>
-      </w:r>
-    </w:p>
-    <w:p>
-      <w:r>
-        <w:rPr>
-          <w:noProof/>
-        </w:rPr>
-        <w:drawing>
-          <wp:inline distT="0" distB="0" distL="0" distR="0" wp14:anchorId="0BE4C170" wp14:editId="61DD9ACF">
-            <wp:extent cx="1057275" cy="933450"/>
-            <wp:effectExtent l="0" t="0" r="9525" b="0"/>
-            <wp:docPr id="2" name="Image 2"/>
-            <wp:cNvGraphicFramePr>
-              <a:graphicFrameLocks xmlns:a="http://schemas.openxmlformats.org/drawingml/2006/main" noChangeAspect="1"/>
-            </wp:cNvGraphicFramePr>
-            <a:graphic xmlns:a="http://schemas.openxmlformats.org/drawingml/2006/main">
-              <a:graphicData uri="http://schemas.openxmlformats.org/drawingml/2006/picture">
-                <pic:pic xmlns:pic="http://schemas.openxmlformats.org/drawingml/2006/picture">
-                  <pic:nvPicPr>
-                    <pic:cNvPr id="0" name="Picture 1"/>
-                    <pic:cNvPicPr>
-                      <a:picLocks noChangeAspect="1" noChangeArrowheads="1"/>
-                    </pic:cNvPicPr>
-                  </pic:nvPicPr>
-                  <pic:blipFill>
-                    <a:blip r:embed="rId8">
-                      <a:extLst>
-                        <a:ext uri="{28A0092B-C50C-407E-A947-70E740481C1C}">
-                          <a14:useLocalDpi xmlns:a14="http://schemas.microsoft.com/office/drawing/2010/main" val="0"/>
-                        </a:ext>
-                      </a:extLst>
-                    </a:blip>
-                    <a:srcRect/>
-                    <a:stretch>
-                      <a:fillRect/>
-                    </a:stretch>
-                  </pic:blipFill>
-                  <pic:spPr bwMode="auto">
-                    <a:xfrm>
-                      <a:off x="0" y="0"/>
-                      <a:ext cx="1057275" cy="933450"/>
-                    </a:xfrm>
-                    <a:prstGeom prst="rect">
-                      <a:avLst/>
-                    </a:prstGeom>
-                    <a:noFill/>
-                    <a:ln>
-                      <a:noFill/>
-                    </a:ln>
-                  </pic:spPr>
-                </pic:pic>
-              </a:graphicData>
-            </a:graphic>
-          </wp:inline>
-        </w:drawing>
-      </w:r>
-      <w:r>
-        <w:rPr>
-          <w:noProof/>
-        </w:rPr>
-        <w:drawing>
-          <wp:inline distT="0" distB="0" distL="0" distR="0" wp14:anchorId="6C24B642" wp14:editId="5770F969">
-            <wp:extent cx="1009650" cy="809625"/>
-            <wp:effectExtent l="0" t="0" r="0" b="9525"/>
-            <wp:docPr id="4" name="Image 4"/>
+            <wp:docPr id="19" name="Image 19"/>
             <wp:cNvGraphicFramePr>
               <a:graphicFrameLocks xmlns:a="http://schemas.openxmlformats.org/drawingml/2006/main" noChangeAspect="1"/>
             </wp:cNvGraphicFramePr>
@@ -302,66 +379,6 @@
                 <pic:pic xmlns:pic="http://schemas.openxmlformats.org/drawingml/2006/picture">
                   <pic:nvPicPr>
                     <pic:cNvPr id="0" name="Picture 3"/>
-                    <pic:cNvPicPr>
-                      <a:picLocks noChangeAspect="1" noChangeArrowheads="1"/>
-                    </pic:cNvPicPr>
-                  </pic:nvPicPr>
-                  <pic:blipFill>
-                    <a:blip r:embed="rId9">
-                      <a:extLst>
-                        <a:ext uri="{28A0092B-C50C-407E-A947-70E740481C1C}">
-                          <a14:useLocalDpi xmlns:a14="http://schemas.microsoft.com/office/drawing/2010/main" val="0"/>
-                        </a:ext>
-                      </a:extLst>
-                    </a:blip>
-                    <a:srcRect/>
-                    <a:stretch>
-                      <a:fillRect/>
-                    </a:stretch>
-                  </pic:blipFill>
-                  <pic:spPr bwMode="auto">
-                    <a:xfrm>
-                      <a:off x="0" y="0"/>
-                      <a:ext cx="1009650" cy="809625"/>
-                    </a:xfrm>
-                    <a:prstGeom prst="rect">
-                      <a:avLst/>
-                    </a:prstGeom>
-                    <a:noFill/>
-                    <a:ln>
-                      <a:noFill/>
-                    </a:ln>
-                  </pic:spPr>
-                </pic:pic>
-              </a:graphicData>
-            </a:graphic>
-          </wp:inline>
-        </w:drawing>
-      </w:r>
-    </w:p>
-    <w:p>
-      <w:r>
-        <w:t>Et pour finir deux autres en prenant la diagonale et les arrêtes opposées.</w:t>
-      </w:r>
-    </w:p>
-    <w:p>
-      <w:r>
-        <w:rPr>
-          <w:noProof/>
-        </w:rPr>
-        <w:drawing>
-          <wp:inline distT="0" distB="0" distL="0" distR="0">
-            <wp:extent cx="1095375" cy="923925"/>
-            <wp:effectExtent l="0" t="0" r="9525" b="9525"/>
-            <wp:docPr id="5" name="Image 5"/>
-            <wp:cNvGraphicFramePr>
-              <a:graphicFrameLocks xmlns:a="http://schemas.openxmlformats.org/drawingml/2006/main" noChangeAspect="1"/>
-            </wp:cNvGraphicFramePr>
-            <a:graphic xmlns:a="http://schemas.openxmlformats.org/drawingml/2006/main">
-              <a:graphicData uri="http://schemas.openxmlformats.org/drawingml/2006/picture">
-                <pic:pic xmlns:pic="http://schemas.openxmlformats.org/drawingml/2006/picture">
-                  <pic:nvPicPr>
-                    <pic:cNvPr id="0" name="Picture 4"/>
                     <pic:cNvPicPr>
                       <a:picLocks noChangeAspect="1" noChangeArrowheads="1"/>
                     </pic:cNvPicPr>
@@ -382,7 +399,7 @@
                   <pic:spPr bwMode="auto">
                     <a:xfrm>
                       <a:off x="0" y="0"/>
-                      <a:ext cx="1095375" cy="923925"/>
+                      <a:ext cx="904875" cy="847725"/>
                     </a:xfrm>
                     <a:prstGeom prst="rect">
                       <a:avLst/>
@@ -403,10 +420,10 @@
           <w:noProof/>
         </w:rPr>
         <w:drawing>
-          <wp:inline distT="0" distB="0" distL="0" distR="0">
-            <wp:extent cx="1047750" cy="828675"/>
-            <wp:effectExtent l="0" t="0" r="0" b="9525"/>
-            <wp:docPr id="7" name="Image 7"/>
+          <wp:inline distT="0" distB="0" distL="0" distR="0" wp14:anchorId="1DBA498A" wp14:editId="0EA3FC27">
+            <wp:extent cx="933450" cy="876300"/>
+            <wp:effectExtent l="0" t="0" r="0" b="0"/>
+            <wp:docPr id="17" name="Image 17"/>
             <wp:cNvGraphicFramePr>
               <a:graphicFrameLocks xmlns:a="http://schemas.openxmlformats.org/drawingml/2006/main" noChangeAspect="1"/>
             </wp:cNvGraphicFramePr>
@@ -414,7 +431,7 @@
               <a:graphicData uri="http://schemas.openxmlformats.org/drawingml/2006/picture">
                 <pic:pic xmlns:pic="http://schemas.openxmlformats.org/drawingml/2006/picture">
                   <pic:nvPicPr>
-                    <pic:cNvPr id="0" name="Picture 6"/>
+                    <pic:cNvPr id="0" name="Picture 2"/>
                     <pic:cNvPicPr>
                       <a:picLocks noChangeAspect="1" noChangeArrowheads="1"/>
                     </pic:cNvPicPr>
@@ -435,7 +452,7 @@
                   <pic:spPr bwMode="auto">
                     <a:xfrm>
                       <a:off x="0" y="0"/>
-                      <a:ext cx="1047750" cy="828675"/>
+                      <a:ext cx="933450" cy="876300"/>
                     </a:xfrm>
                     <a:prstGeom prst="rect">
                       <a:avLst/>
@@ -967,13 +984,7 @@
     </w:p>
     <w:p>
       <w:r>
-        <w:t xml:space="preserve">Donc sur les 8 arbres couvrants obtenus on voit bien que les fréquences d’apparitions </w:t>
-      </w:r>
-      <w:r>
-        <w:t>sont sensiblement les mêmes, donc avec l’algorithme d’Aldous-Broder, on obtient des arbres couvrant avec une probabilité équivalente d’apparaître</w:t>
-      </w:r>
-      <w:r>
-        <w:t xml:space="preserve">. </w:t>
+        <w:t xml:space="preserve">Donc sur les 8 arbres couvrants obtenus on voit bien que les fréquences d’apparitions sont sensiblement les mêmes, donc avec l’algorithme d’Aldous-Broder, on obtient des arbres couvrant avec une probabilité équivalente d’apparaître. </w:t>
       </w:r>
     </w:p>
     <w:p/>
@@ -1051,8 +1062,6 @@
       <w:r>
         <w:t>Le chemin rouge correspond au chemin entre l’entrée et la sortie.</w:t>
       </w:r>
-      <w:bookmarkStart w:id="0" w:name="_GoBack"/>
-      <w:bookmarkEnd w:id="0"/>
     </w:p>
     <w:p/>
     <w:p/>
@@ -1090,13 +1099,7 @@
         <w:t xml:space="preserve"> et 1000</w:t>
       </w:r>
       <w:r>
-        <w:t xml:space="preserve"> autres générés par l’algorithme </w:t>
-      </w:r>
-      <w:r>
-        <w:t>d’Aldous-Broder</w:t>
-      </w:r>
-      <w:r>
-        <w:t>, on obtient les moyennes suivantes :</w:t>
+        <w:t xml:space="preserve"> autres générés par l’algorithme d’Aldous-Broder, on obtient les moyennes suivantes :</w:t>
       </w:r>
     </w:p>
     <w:p>

</xml_diff>

<commit_message>
fin generation lab + teste avec 1000 de chaque
</commit_message>
<xml_diff>
--- a/rapport.docx
+++ b/rapport.docx
@@ -987,7 +987,6 @@
       </w:r>
     </w:p>
     <w:p/>
-    <w:p/>
     <w:p>
       <w:r>
         <w:t>Q7)</w:t>
@@ -995,12 +994,7 @@
     </w:p>
     <w:p>
       <w:r>
-        <w:t>Voici un labyri</w:t>
-      </w:r>
-      <w:bookmarkStart w:id="0" w:name="_GoBack"/>
-      <w:bookmarkEnd w:id="0"/>
-      <w:r>
-        <w:t xml:space="preserve">nthe généré à partir d’un arbre couvrant d’un graphe de 20x20 avec l’algorithme de </w:t>
+        <w:t xml:space="preserve">Voici un labyrinthe généré à partir d’un arbre couvrant d’un graphe de 20x20 avec l’algorithme de </w:t>
       </w:r>
       <w:proofErr w:type="spellStart"/>
       <w:r>
@@ -1017,10 +1011,10 @@
           <w:noProof/>
         </w:rPr>
         <w:drawing>
-          <wp:inline distT="0" distB="0" distL="0" distR="0">
-            <wp:extent cx="5760720" cy="5760720"/>
-            <wp:effectExtent l="0" t="0" r="0" b="0"/>
-            <wp:docPr id="17" name="Image 17"/>
+          <wp:inline distT="0" distB="0" distL="0" distR="0" wp14:anchorId="4078014F" wp14:editId="5A09EACC">
+            <wp:extent cx="5760720" cy="5749290"/>
+            <wp:effectExtent l="0" t="0" r="0" b="3810"/>
+            <wp:docPr id="1" name="Image 1"/>
             <wp:cNvGraphicFramePr>
               <a:graphicFrameLocks xmlns:a="http://schemas.openxmlformats.org/drawingml/2006/main" noChangeAspect="1"/>
             </wp:cNvGraphicFramePr>
@@ -1028,13 +1022,118 @@
               <a:graphicData uri="http://schemas.openxmlformats.org/drawingml/2006/picture">
                 <pic:pic xmlns:pic="http://schemas.openxmlformats.org/drawingml/2006/picture">
                   <pic:nvPicPr>
-                    <pic:cNvPr id="0" name="Picture 16"/>
+                    <pic:cNvPr id="1" name=""/>
+                    <pic:cNvPicPr/>
+                  </pic:nvPicPr>
+                  <pic:blipFill>
+                    <a:blip r:embed="rId18"/>
+                    <a:stretch>
+                      <a:fillRect/>
+                    </a:stretch>
+                  </pic:blipFill>
+                  <pic:spPr>
+                    <a:xfrm>
+                      <a:off x="0" y="0"/>
+                      <a:ext cx="5760720" cy="5749290"/>
+                    </a:xfrm>
+                    <a:prstGeom prst="rect">
+                      <a:avLst/>
+                    </a:prstGeom>
+                  </pic:spPr>
+                </pic:pic>
+              </a:graphicData>
+            </a:graphic>
+          </wp:inline>
+        </w:drawing>
+      </w:r>
+    </w:p>
+    <w:p>
+      <w:r>
+        <w:t>Le chemin rouge correspond au chemin entre l’entrée et la sortie.</w:t>
+      </w:r>
+      <w:bookmarkStart w:id="0" w:name="_GoBack"/>
+      <w:bookmarkEnd w:id="0"/>
+    </w:p>
+    <w:p/>
+    <w:p/>
+    <w:p/>
+    <w:p/>
+    <w:p/>
+    <w:p>
+      <w:r>
+        <w:lastRenderedPageBreak/>
+        <w:t>Q8)</w:t>
+      </w:r>
+    </w:p>
+    <w:p>
+      <w:r>
+        <w:t>En testant avec 1000 labyrinthe</w:t>
+      </w:r>
+      <w:r>
+        <w:t>s</w:t>
+      </w:r>
+      <w:r>
+        <w:t xml:space="preserve"> généré</w:t>
+      </w:r>
+      <w:r>
+        <w:t>s</w:t>
+      </w:r>
+      <w:r>
+        <w:t xml:space="preserve"> par l’algorithme de </w:t>
+      </w:r>
+      <w:proofErr w:type="spellStart"/>
+      <w:r>
+        <w:t>Kruskal</w:t>
+      </w:r>
+      <w:proofErr w:type="spellEnd"/>
+      <w:r>
+        <w:t xml:space="preserve"> et 1000</w:t>
+      </w:r>
+      <w:r>
+        <w:t xml:space="preserve"> autres générés par l’algorithme </w:t>
+      </w:r>
+      <w:r>
+        <w:t>d’Aldous-Broder</w:t>
+      </w:r>
+      <w:r>
+        <w:t>, on obtient les moyennes suivantes :</w:t>
+      </w:r>
+    </w:p>
+    <w:p>
+      <w:pPr>
+        <w:rPr>
+          <w:noProof/>
+        </w:rPr>
+      </w:pPr>
+      <w:r>
+        <w:rPr>
+          <w:noProof/>
+        </w:rPr>
+        <w:t xml:space="preserve"> </w:t>
+      </w:r>
+      <w:r>
+        <w:rPr>
+          <w:noProof/>
+        </w:rPr>
+        <w:drawing>
+          <wp:inline distT="0" distB="0" distL="0" distR="0" wp14:anchorId="20EF2B1E" wp14:editId="1255E95B">
+            <wp:extent cx="1666875" cy="1019175"/>
+            <wp:effectExtent l="0" t="0" r="9525" b="9525"/>
+            <wp:docPr id="18" name="Image 18"/>
+            <wp:cNvGraphicFramePr>
+              <a:graphicFrameLocks xmlns:a="http://schemas.openxmlformats.org/drawingml/2006/main" noChangeAspect="1"/>
+            </wp:cNvGraphicFramePr>
+            <a:graphic xmlns:a="http://schemas.openxmlformats.org/drawingml/2006/main">
+              <a:graphicData uri="http://schemas.openxmlformats.org/drawingml/2006/picture">
+                <pic:pic xmlns:pic="http://schemas.openxmlformats.org/drawingml/2006/picture">
+                  <pic:nvPicPr>
+                    <pic:cNvPr id="0" name="Picture 17"/>
                     <pic:cNvPicPr>
                       <a:picLocks noChangeAspect="1" noChangeArrowheads="1"/>
                     </pic:cNvPicPr>
                   </pic:nvPicPr>
                   <pic:blipFill>
-                    <a:blip r:embed="rId18">
+                    <a:blip r:embed="rId19">
                       <a:extLst>
                         <a:ext uri="{28A0092B-C50C-407E-A947-70E740481C1C}">
                           <a14:useLocalDpi xmlns:a14="http://schemas.microsoft.com/office/drawing/2010/main" val="0"/>
@@ -1049,7 +1148,7 @@
                   <pic:spPr bwMode="auto">
                     <a:xfrm>
                       <a:off x="0" y="0"/>
-                      <a:ext cx="5760720" cy="5760720"/>
+                      <a:ext cx="1666875" cy="1019175"/>
                     </a:xfrm>
                     <a:prstGeom prst="rect">
                       <a:avLst/>
@@ -1066,8 +1165,14 @@
         </w:drawing>
       </w:r>
     </w:p>
-    <w:p/>
-    <w:p/>
+    <w:p>
+      <w:r>
+        <w:rPr>
+          <w:noProof/>
+        </w:rPr>
+        <w:t>Kruskal donne une distance inferieur à Aldous-Broder mais fournit plus d’impasses.</w:t>
+      </w:r>
+    </w:p>
     <w:sectPr>
       <w:pgSz w:w="11906" w:h="16838"/>
       <w:pgMar w:top="1417" w:right="1417" w:bottom="1417" w:left="1417" w:header="708" w:footer="708" w:gutter="0"/>

</xml_diff>

<commit_message>
modif des algo et rapport
</commit_message>
<xml_diff>
--- a/rapport.docx
+++ b/rapport.docx
@@ -3,8 +3,155 @@
 <w:document xmlns:wpc="http://schemas.microsoft.com/office/word/2010/wordprocessingCanvas" xmlns:cx="http://schemas.microsoft.com/office/drawing/2014/chartex" xmlns:cx1="http://schemas.microsoft.com/office/drawing/2015/9/8/chartex" xmlns:cx2="http://schemas.microsoft.com/office/drawing/2015/10/21/chartex" xmlns:cx3="http://schemas.microsoft.com/office/drawing/2016/5/9/chartex" xmlns:cx4="http://schemas.microsoft.com/office/drawing/2016/5/10/chartex" xmlns:cx5="http://schemas.microsoft.com/office/drawing/2016/5/11/chartex" xmlns:cx6="http://schemas.microsoft.com/office/drawing/2016/5/12/chartex" xmlns:cx7="http://schemas.microsoft.com/office/drawing/2016/5/13/chartex" xmlns:cx8="http://schemas.microsoft.com/office/drawing/2016/5/14/chartex" xmlns:mc="http://schemas.openxmlformats.org/markup-compatibility/2006" xmlns:aink="http://schemas.microsoft.com/office/drawing/2016/ink" xmlns:am3d="http://schemas.microsoft.com/office/drawing/2017/model3d" xmlns:o="urn:schemas-microsoft-com:office:office" xmlns:r="http://schemas.openxmlformats.org/officeDocument/2006/relationships" xmlns:m="http://schemas.openxmlformats.org/officeDocument/2006/math" xmlns:v="urn:schemas-microsoft-com:vml" xmlns:wp14="http://schemas.microsoft.com/office/word/2010/wordprocessingDrawing" xmlns:wp="http://schemas.openxmlformats.org/drawingml/2006/wordprocessingDrawing" xmlns:w10="urn:schemas-microsoft-com:office:word" xmlns:w="http://schemas.openxmlformats.org/wordprocessingml/2006/main" xmlns:w14="http://schemas.microsoft.com/office/word/2010/wordml" xmlns:w15="http://schemas.microsoft.com/office/word/2012/wordml" xmlns:w16cid="http://schemas.microsoft.com/office/word/2016/wordml/cid" xmlns:w16se="http://schemas.microsoft.com/office/word/2015/wordml/symex" xmlns:wpg="http://schemas.microsoft.com/office/word/2010/wordprocessingGroup" xmlns:wpi="http://schemas.microsoft.com/office/word/2010/wordprocessingInk" xmlns:wne="http://schemas.microsoft.com/office/word/2006/wordml" xmlns:wps="http://schemas.microsoft.com/office/word/2010/wordprocessingShape" mc:Ignorable="w14 w15 w16se w16cid wp14">
   <w:body>
     <w:p>
-      <w:r>
-        <w:t>Q1)</w:t>
+      <w:pPr>
+        <w:jc w:val="right"/>
+      </w:pPr>
+      <w:r>
+        <w:t>Année 2018 - 2019</w:t>
+      </w:r>
+    </w:p>
+    <w:p>
+      <w:r>
+        <w:t>BENNOUR Alexandre</w:t>
+      </w:r>
+    </w:p>
+    <w:p>
+      <w:r>
+        <w:t>KLEIN Christopher</w:t>
+      </w:r>
+    </w:p>
+    <w:p/>
+    <w:p/>
+    <w:p>
+      <w:pPr>
+        <w:jc w:val="center"/>
+        <w:rPr>
+          <w:color w:val="FF0000"/>
+          <w:sz w:val="48"/>
+          <w:szCs w:val="48"/>
+        </w:rPr>
+      </w:pPr>
+      <w:r>
+        <w:rPr>
+          <w:color w:val="FF0000"/>
+          <w:sz w:val="48"/>
+          <w:szCs w:val="48"/>
+        </w:rPr>
+        <w:t>Rapport du projet d’Algorithmes et Complexité</w:t>
+      </w:r>
+    </w:p>
+    <w:p/>
+    <w:p/>
+    <w:p>
+      <w:pPr>
+        <w:jc w:val="both"/>
+      </w:pPr>
+    </w:p>
+    <w:p>
+      <w:pPr>
+        <w:jc w:val="both"/>
+      </w:pPr>
+    </w:p>
+    <w:p>
+      <w:pPr>
+        <w:jc w:val="both"/>
+      </w:pPr>
+      <w:r>
+        <w:t xml:space="preserve">Ce rapport rend compte du projet </w:t>
+      </w:r>
+      <w:r>
+        <w:t>d’algorithmes et complexité</w:t>
+      </w:r>
+      <w:r>
+        <w:t xml:space="preserve"> de Master Informatique 1 de BENNOUR Alexandre et KLEIN Christopher</w:t>
+      </w:r>
+      <w:r>
+        <w:t xml:space="preserve">. Ce projet consistait </w:t>
+      </w:r>
+      <w:r>
+        <w:t>à</w:t>
+      </w:r>
+      <w:r>
+        <w:t xml:space="preserve"> l’implémentation de différents algorithmes choisissant un arbre couvrant d’un graphe. De plus, nous utilisons ces algorithmes pour une application ludique, les </w:t>
+      </w:r>
+      <w:r>
+        <w:t>labyrinthes</w:t>
+      </w:r>
+      <w:r>
+        <w:t>.</w:t>
+      </w:r>
+    </w:p>
+    <w:p>
+      <w:pPr>
+        <w:jc w:val="both"/>
+      </w:pPr>
+      <w:r>
+        <w:t>Ce rapport contient les réponses aux différentes questions posés par nos enseignants ainsi qu’une explication de la répartition du travail dans le groupe.</w:t>
+      </w:r>
+    </w:p>
+    <w:p>
+      <w:pPr>
+        <w:jc w:val="both"/>
+      </w:pPr>
+    </w:p>
+    <w:p>
+      <w:pPr>
+        <w:jc w:val="both"/>
+      </w:pPr>
+    </w:p>
+    <w:p>
+      <w:pPr>
+        <w:jc w:val="both"/>
+      </w:pPr>
+      <w:r>
+        <w:t>Vous pouvez retrouvez les sources java de notre projet sur le dépôt git suivant :</w:t>
+      </w:r>
+    </w:p>
+    <w:p>
+      <w:pPr>
+        <w:jc w:val="both"/>
+        <w:rPr>
+          <w:u w:val="single"/>
+        </w:rPr>
+      </w:pPr>
+      <w:hyperlink r:id="rId6" w:history="1">
+        <w:r>
+          <w:rPr>
+            <w:rStyle w:val="Lienhypertexte"/>
+          </w:rPr>
+          <w:t>https://github.com/christo57/Algo</w:t>
+        </w:r>
+      </w:hyperlink>
+    </w:p>
+    <w:p>
+      <w:pPr>
+        <w:rPr>
+          <w:u w:val="single"/>
+        </w:rPr>
+      </w:pPr>
+      <w:r>
+        <w:rPr>
+          <w:u w:val="single"/>
+        </w:rPr>
+        <w:br w:type="page"/>
+      </w:r>
+    </w:p>
+    <w:p>
+      <w:pPr>
+        <w:rPr>
+          <w:sz w:val="28"/>
+          <w:szCs w:val="28"/>
+          <w:u w:val="single"/>
+        </w:rPr>
+      </w:pPr>
+      <w:r>
+        <w:rPr>
+          <w:sz w:val="28"/>
+          <w:szCs w:val="28"/>
+          <w:u w:val="single"/>
+        </w:rPr>
+        <w:lastRenderedPageBreak/>
+        <w:t>Question 1 :</w:t>
       </w:r>
     </w:p>
     <w:p>
@@ -35,7 +182,7 @@
                     </pic:cNvPicPr>
                   </pic:nvPicPr>
                   <pic:blipFill>
-                    <a:blip r:embed="rId4">
+                    <a:blip r:embed="rId7">
                       <a:extLst>
                         <a:ext uri="{28A0092B-C50C-407E-A947-70E740481C1C}">
                           <a14:useLocalDpi xmlns:a14="http://schemas.microsoft.com/office/drawing/2010/main" val="0"/>
@@ -88,7 +235,7 @@
                     </pic:cNvPicPr>
                   </pic:nvPicPr>
                   <pic:blipFill>
-                    <a:blip r:embed="rId5">
+                    <a:blip r:embed="rId8">
                       <a:extLst>
                         <a:ext uri="{28A0092B-C50C-407E-A947-70E740481C1C}">
                           <a14:useLocalDpi xmlns:a14="http://schemas.microsoft.com/office/drawing/2010/main" val="0"/>
@@ -141,7 +288,7 @@
                     </pic:cNvPicPr>
                   </pic:nvPicPr>
                   <pic:blipFill>
-                    <a:blip r:embed="rId6">
+                    <a:blip r:embed="rId9">
                       <a:extLst>
                         <a:ext uri="{28A0092B-C50C-407E-A947-70E740481C1C}">
                           <a14:useLocalDpi xmlns:a14="http://schemas.microsoft.com/office/drawing/2010/main" val="0"/>
@@ -194,7 +341,7 @@
                     </pic:cNvPicPr>
                   </pic:nvPicPr>
                   <pic:blipFill>
-                    <a:blip r:embed="rId7">
+                    <a:blip r:embed="rId10">
                       <a:extLst>
                         <a:ext uri="{28A0092B-C50C-407E-A947-70E740481C1C}">
                           <a14:useLocalDpi xmlns:a14="http://schemas.microsoft.com/office/drawing/2010/main" val="0"/>
@@ -254,7 +401,7 @@
                     </pic:cNvPicPr>
                   </pic:nvPicPr>
                   <pic:blipFill>
-                    <a:blip r:embed="rId8">
+                    <a:blip r:embed="rId11">
                       <a:extLst>
                         <a:ext uri="{28A0092B-C50C-407E-A947-70E740481C1C}">
                           <a14:useLocalDpi xmlns:a14="http://schemas.microsoft.com/office/drawing/2010/main" val="0"/>
@@ -307,7 +454,7 @@
                     </pic:cNvPicPr>
                   </pic:nvPicPr>
                   <pic:blipFill>
-                    <a:blip r:embed="rId9">
+                    <a:blip r:embed="rId12">
                       <a:extLst>
                         <a:ext uri="{28A0092B-C50C-407E-A947-70E740481C1C}">
                           <a14:useLocalDpi xmlns:a14="http://schemas.microsoft.com/office/drawing/2010/main" val="0"/>
@@ -367,7 +514,7 @@
                     </pic:cNvPicPr>
                   </pic:nvPicPr>
                   <pic:blipFill>
-                    <a:blip r:embed="rId10">
+                    <a:blip r:embed="rId13">
                       <a:extLst>
                         <a:ext uri="{28A0092B-C50C-407E-A947-70E740481C1C}">
                           <a14:useLocalDpi xmlns:a14="http://schemas.microsoft.com/office/drawing/2010/main" val="0"/>
@@ -420,7 +567,7 @@
                     </pic:cNvPicPr>
                   </pic:nvPicPr>
                   <pic:blipFill>
-                    <a:blip r:embed="rId11">
+                    <a:blip r:embed="rId14">
                       <a:extLst>
                         <a:ext uri="{28A0092B-C50C-407E-A947-70E740481C1C}">
                           <a14:useLocalDpi xmlns:a14="http://schemas.microsoft.com/office/drawing/2010/main" val="0"/>
@@ -471,10 +618,22 @@
     <w:p/>
     <w:p/>
     <w:p/>
-    <w:p/>
-    <w:p>
-      <w:r>
-        <w:t>Q2)</w:t>
+    <w:p>
+      <w:pPr>
+        <w:rPr>
+          <w:sz w:val="28"/>
+          <w:szCs w:val="28"/>
+          <w:u w:val="single"/>
+        </w:rPr>
+      </w:pPr>
+      <w:r>
+        <w:rPr>
+          <w:sz w:val="28"/>
+          <w:szCs w:val="28"/>
+          <w:u w:val="single"/>
+        </w:rPr>
+        <w:lastRenderedPageBreak/>
+        <w:t>Question 2 :</w:t>
       </w:r>
     </w:p>
     <w:p>
@@ -511,7 +670,7 @@
                     </pic:cNvPicPr>
                   </pic:nvPicPr>
                   <pic:blipFill>
-                    <a:blip r:embed="rId12">
+                    <a:blip r:embed="rId15">
                       <a:extLst>
                         <a:ext uri="{28A0092B-C50C-407E-A947-70E740481C1C}">
                           <a14:useLocalDpi xmlns:a14="http://schemas.microsoft.com/office/drawing/2010/main" val="0"/>
@@ -584,7 +743,7 @@
                     </pic:cNvPicPr>
                   </pic:nvPicPr>
                   <pic:blipFill>
-                    <a:blip r:embed="rId13">
+                    <a:blip r:embed="rId16">
                       <a:extLst>
                         <a:ext uri="{28A0092B-C50C-407E-A947-70E740481C1C}">
                           <a14:useLocalDpi xmlns:a14="http://schemas.microsoft.com/office/drawing/2010/main" val="0"/>
@@ -618,8 +777,25 @@
     </w:p>
     <w:p>
       <w:r>
+        <w:br w:type="page"/>
+      </w:r>
+    </w:p>
+    <w:p>
+      <w:pPr>
+        <w:rPr>
+          <w:sz w:val="28"/>
+          <w:szCs w:val="28"/>
+          <w:u w:val="single"/>
+        </w:rPr>
+      </w:pPr>
+      <w:r>
+        <w:rPr>
+          <w:sz w:val="28"/>
+          <w:szCs w:val="28"/>
+          <w:u w:val="single"/>
+        </w:rPr>
         <w:lastRenderedPageBreak/>
-        <w:t>Q3)</w:t>
+        <w:t>Question 3 :</w:t>
       </w:r>
     </w:p>
     <w:p>
@@ -634,9 +810,9 @@
         </w:rPr>
         <w:drawing>
           <wp:inline distT="0" distB="0" distL="0" distR="0">
-            <wp:extent cx="876300" cy="1238250"/>
-            <wp:effectExtent l="0" t="0" r="0" b="0"/>
-            <wp:docPr id="12" name="Image 12"/>
+            <wp:extent cx="3857625" cy="1304925"/>
+            <wp:effectExtent l="0" t="0" r="9525" b="9525"/>
+            <wp:docPr id="19" name="Image 19"/>
             <wp:cNvGraphicFramePr>
               <a:graphicFrameLocks xmlns:a="http://schemas.openxmlformats.org/drawingml/2006/main" noChangeAspect="1"/>
             </wp:cNvGraphicFramePr>
@@ -644,13 +820,13 @@
               <a:graphicData uri="http://schemas.openxmlformats.org/drawingml/2006/picture">
                 <pic:pic xmlns:pic="http://schemas.openxmlformats.org/drawingml/2006/picture">
                   <pic:nvPicPr>
-                    <pic:cNvPr id="0" name="Picture 11"/>
+                    <pic:cNvPr id="0" name="Picture 3"/>
                     <pic:cNvPicPr>
                       <a:picLocks noChangeAspect="1" noChangeArrowheads="1"/>
                     </pic:cNvPicPr>
                   </pic:nvPicPr>
                   <pic:blipFill>
-                    <a:blip r:embed="rId14">
+                    <a:blip r:embed="rId17">
                       <a:extLst>
                         <a:ext uri="{28A0092B-C50C-407E-A947-70E740481C1C}">
                           <a14:useLocalDpi xmlns:a14="http://schemas.microsoft.com/office/drawing/2010/main" val="0"/>
@@ -665,7 +841,7 @@
                   <pic:spPr bwMode="auto">
                     <a:xfrm>
                       <a:off x="0" y="0"/>
-                      <a:ext cx="876300" cy="1238250"/>
+                      <a:ext cx="3857625" cy="1304925"/>
                     </a:xfrm>
                     <a:prstGeom prst="rect">
                       <a:avLst/>
@@ -760,7 +936,7 @@
                     </pic:cNvPicPr>
                   </pic:nvPicPr>
                   <pic:blipFill>
-                    <a:blip r:embed="rId15">
+                    <a:blip r:embed="rId18">
                       <a:extLst>
                         <a:ext uri="{28A0092B-C50C-407E-A947-70E740481C1C}">
                           <a14:useLocalDpi xmlns:a14="http://schemas.microsoft.com/office/drawing/2010/main" val="0"/>
@@ -839,9 +1015,21 @@
     <w:p/>
     <w:p/>
     <w:p>
-      <w:r>
+      <w:pPr>
+        <w:rPr>
+          <w:sz w:val="28"/>
+          <w:szCs w:val="28"/>
+          <w:u w:val="single"/>
+        </w:rPr>
+      </w:pPr>
+      <w:r>
+        <w:rPr>
+          <w:sz w:val="28"/>
+          <w:szCs w:val="28"/>
+          <w:u w:val="single"/>
+        </w:rPr>
         <w:lastRenderedPageBreak/>
-        <w:t>Q5)</w:t>
+        <w:t>Question 5 :</w:t>
       </w:r>
     </w:p>
     <w:p>
@@ -872,7 +1060,7 @@
                     </pic:cNvPicPr>
                   </pic:nvPicPr>
                   <pic:blipFill>
-                    <a:blip r:embed="rId16">
+                    <a:blip r:embed="rId19">
                       <a:extLst>
                         <a:ext uri="{28A0092B-C50C-407E-A947-70E740481C1C}">
                           <a14:useLocalDpi xmlns:a14="http://schemas.microsoft.com/office/drawing/2010/main" val="0"/>
@@ -917,9 +1105,9 @@
         </w:rPr>
         <w:drawing>
           <wp:inline distT="0" distB="0" distL="0" distR="0">
-            <wp:extent cx="790575" cy="1190625"/>
-            <wp:effectExtent l="0" t="0" r="9525" b="9525"/>
-            <wp:docPr id="14" name="Image 14"/>
+            <wp:extent cx="4314825" cy="1314450"/>
+            <wp:effectExtent l="0" t="0" r="9525" b="0"/>
+            <wp:docPr id="17" name="Image 17"/>
             <wp:cNvGraphicFramePr>
               <a:graphicFrameLocks xmlns:a="http://schemas.openxmlformats.org/drawingml/2006/main" noChangeAspect="1"/>
             </wp:cNvGraphicFramePr>
@@ -927,13 +1115,13 @@
               <a:graphicData uri="http://schemas.openxmlformats.org/drawingml/2006/picture">
                 <pic:pic xmlns:pic="http://schemas.openxmlformats.org/drawingml/2006/picture">
                   <pic:nvPicPr>
-                    <pic:cNvPr id="0" name="Picture 13"/>
+                    <pic:cNvPr id="0" name="Picture 2"/>
                     <pic:cNvPicPr>
                       <a:picLocks noChangeAspect="1" noChangeArrowheads="1"/>
                     </pic:cNvPicPr>
                   </pic:nvPicPr>
                   <pic:blipFill>
-                    <a:blip r:embed="rId17">
+                    <a:blip r:embed="rId20">
                       <a:extLst>
                         <a:ext uri="{28A0092B-C50C-407E-A947-70E740481C1C}">
                           <a14:useLocalDpi xmlns:a14="http://schemas.microsoft.com/office/drawing/2010/main" val="0"/>
@@ -948,7 +1136,7 @@
                   <pic:spPr bwMode="auto">
                     <a:xfrm>
                       <a:off x="0" y="0"/>
-                      <a:ext cx="790575" cy="1190625"/>
+                      <a:ext cx="4314825" cy="1314450"/>
                     </a:xfrm>
                     <a:prstGeom prst="rect">
                       <a:avLst/>
@@ -967,34 +1155,397 @@
     </w:p>
     <w:p>
       <w:r>
-        <w:t xml:space="preserve">Donc sur les 8 arbres couvrants obtenus on voit bien que les fréquences d’apparitions </w:t>
-      </w:r>
-      <w:r>
-        <w:t>sont sensiblement les mêmes, donc avec l’algorithme d’Aldous-Broder, on obtient des arbres couvrant avec une probabilité équivalente d’apparaître</w:t>
-      </w:r>
-      <w:r>
-        <w:t xml:space="preserve">. </w:t>
-      </w:r>
-    </w:p>
-    <w:p/>
-    <w:p/>
-    <w:p/>
-    <w:p/>
-    <w:p>
-      <w:r>
+        <w:t xml:space="preserve">Donc sur les 8 arbres couvrants obtenus on voit bien que les fréquences d’apparitions sont sensiblement les mêmes, donc avec l’algorithme d’Aldous-Broder, on obtient des arbres couvrant avec une probabilité équivalente d’apparaître. </w:t>
+      </w:r>
+    </w:p>
+    <w:p/>
+    <w:p/>
+    <w:p/>
+    <w:p/>
+    <w:p>
+      <w:pPr>
+        <w:rPr>
+          <w:sz w:val="28"/>
+          <w:szCs w:val="28"/>
+          <w:u w:val="single"/>
+        </w:rPr>
+      </w:pPr>
+      <w:r>
+        <w:rPr>
+          <w:sz w:val="28"/>
+          <w:szCs w:val="28"/>
+          <w:u w:val="single"/>
+        </w:rPr>
         <w:lastRenderedPageBreak/>
-        <w:t>Q6)</w:t>
-      </w:r>
-    </w:p>
-    <w:p/>
-    <w:p>
-      <w:r>
-        <w:t>Q7)</w:t>
-      </w:r>
-    </w:p>
-    <w:p>
-      <w:r>
-        <w:t xml:space="preserve">Voici un labyrinthe généré à partir d’un arbre couvrant d’un graphe de 20x20 avec l’algorithme de </w:t>
+        <w:t>Question 6 :</w:t>
+      </w:r>
+    </w:p>
+    <w:p>
+      <w:r>
+        <w:t>Voici l’implémentation de l’algorithme d’Aldous-Broder :</w:t>
+      </w:r>
+    </w:p>
+    <w:p>
+      <w:r>
+        <w:rPr>
+          <w:noProof/>
+        </w:rPr>
+        <w:drawing>
+          <wp:inline distT="0" distB="0" distL="0" distR="0">
+            <wp:extent cx="5553075" cy="6115050"/>
+            <wp:effectExtent l="0" t="0" r="9525" b="0"/>
+            <wp:docPr id="21" name="Image 21"/>
+            <wp:cNvGraphicFramePr>
+              <a:graphicFrameLocks xmlns:a="http://schemas.openxmlformats.org/drawingml/2006/main" noChangeAspect="1"/>
+            </wp:cNvGraphicFramePr>
+            <a:graphic xmlns:a="http://schemas.openxmlformats.org/drawingml/2006/main">
+              <a:graphicData uri="http://schemas.openxmlformats.org/drawingml/2006/picture">
+                <pic:pic xmlns:pic="http://schemas.openxmlformats.org/drawingml/2006/picture">
+                  <pic:nvPicPr>
+                    <pic:cNvPr id="0" name="Picture 5"/>
+                    <pic:cNvPicPr>
+                      <a:picLocks noChangeAspect="1" noChangeArrowheads="1"/>
+                    </pic:cNvPicPr>
+                  </pic:nvPicPr>
+                  <pic:blipFill>
+                    <a:blip r:embed="rId21">
+                      <a:extLst>
+                        <a:ext uri="{28A0092B-C50C-407E-A947-70E740481C1C}">
+                          <a14:useLocalDpi xmlns:a14="http://schemas.microsoft.com/office/drawing/2010/main" val="0"/>
+                        </a:ext>
+                      </a:extLst>
+                    </a:blip>
+                    <a:srcRect/>
+                    <a:stretch>
+                      <a:fillRect/>
+                    </a:stretch>
+                  </pic:blipFill>
+                  <pic:spPr bwMode="auto">
+                    <a:xfrm>
+                      <a:off x="0" y="0"/>
+                      <a:ext cx="5553075" cy="6115050"/>
+                    </a:xfrm>
+                    <a:prstGeom prst="rect">
+                      <a:avLst/>
+                    </a:prstGeom>
+                    <a:noFill/>
+                    <a:ln>
+                      <a:noFill/>
+                    </a:ln>
+                  </pic:spPr>
+                </pic:pic>
+              </a:graphicData>
+            </a:graphic>
+          </wp:inline>
+        </w:drawing>
+      </w:r>
+    </w:p>
+    <w:p>
+      <w:r>
+        <w:t xml:space="preserve">Cette méthode utilise plusieurs autres fonctions : la fonction </w:t>
+      </w:r>
+      <w:proofErr w:type="spellStart"/>
+      <w:proofErr w:type="gramStart"/>
+      <w:r>
+        <w:t>marcheAleatoire</w:t>
+      </w:r>
+      <w:proofErr w:type="spellEnd"/>
+      <w:r>
+        <w:t>(</w:t>
+      </w:r>
+      <w:proofErr w:type="gramEnd"/>
+      <w:r>
+        <w:t>Graph g) qui permet d’</w:t>
+      </w:r>
+      <w:r>
+        <w:t>exécuter</w:t>
+      </w:r>
+      <w:r>
+        <w:t xml:space="preserve"> une marche </w:t>
+      </w:r>
+      <w:r>
+        <w:t>aléatoire</w:t>
+      </w:r>
+      <w:r>
+        <w:t xml:space="preserve"> depuis le sommet non visité jusqu’à un sommet déjà visité</w:t>
+      </w:r>
+      <w:r>
+        <w:t> :</w:t>
+      </w:r>
+    </w:p>
+    <w:p/>
+    <w:p/>
+    <w:p/>
+    <w:p/>
+    <w:p>
+      <w:r>
+        <w:rPr>
+          <w:noProof/>
+        </w:rPr>
+        <w:lastRenderedPageBreak/>
+        <w:drawing>
+          <wp:inline distT="0" distB="0" distL="0" distR="0">
+            <wp:extent cx="5760720" cy="4327525"/>
+            <wp:effectExtent l="0" t="0" r="0" b="0"/>
+            <wp:docPr id="22" name="Image 22"/>
+            <wp:cNvGraphicFramePr>
+              <a:graphicFrameLocks xmlns:a="http://schemas.openxmlformats.org/drawingml/2006/main" noChangeAspect="1"/>
+            </wp:cNvGraphicFramePr>
+            <a:graphic xmlns:a="http://schemas.openxmlformats.org/drawingml/2006/main">
+              <a:graphicData uri="http://schemas.openxmlformats.org/drawingml/2006/picture">
+                <pic:pic xmlns:pic="http://schemas.openxmlformats.org/drawingml/2006/picture">
+                  <pic:nvPicPr>
+                    <pic:cNvPr id="0" name="Picture 6"/>
+                    <pic:cNvPicPr>
+                      <a:picLocks noChangeAspect="1" noChangeArrowheads="1"/>
+                    </pic:cNvPicPr>
+                  </pic:nvPicPr>
+                  <pic:blipFill>
+                    <a:blip r:embed="rId22">
+                      <a:extLst>
+                        <a:ext uri="{28A0092B-C50C-407E-A947-70E740481C1C}">
+                          <a14:useLocalDpi xmlns:a14="http://schemas.microsoft.com/office/drawing/2010/main" val="0"/>
+                        </a:ext>
+                      </a:extLst>
+                    </a:blip>
+                    <a:srcRect/>
+                    <a:stretch>
+                      <a:fillRect/>
+                    </a:stretch>
+                  </pic:blipFill>
+                  <pic:spPr bwMode="auto">
+                    <a:xfrm>
+                      <a:off x="0" y="0"/>
+                      <a:ext cx="5760720" cy="4327525"/>
+                    </a:xfrm>
+                    <a:prstGeom prst="rect">
+                      <a:avLst/>
+                    </a:prstGeom>
+                    <a:noFill/>
+                    <a:ln>
+                      <a:noFill/>
+                    </a:ln>
+                  </pic:spPr>
+                </pic:pic>
+              </a:graphicData>
+            </a:graphic>
+          </wp:inline>
+        </w:drawing>
+      </w:r>
+    </w:p>
+    <w:p>
+      <w:r>
+        <w:t xml:space="preserve">De plus, on utilise aussi une autre fonction, </w:t>
+      </w:r>
+      <w:proofErr w:type="spellStart"/>
+      <w:proofErr w:type="gramStart"/>
+      <w:r>
+        <w:t>supprimerDoublons</w:t>
+      </w:r>
+      <w:proofErr w:type="spellEnd"/>
+      <w:r>
+        <w:t>(</w:t>
+      </w:r>
+      <w:proofErr w:type="spellStart"/>
+      <w:proofErr w:type="gramEnd"/>
+      <w:r>
+        <w:t>ArrayList</w:t>
+      </w:r>
+      <w:proofErr w:type="spellEnd"/>
+      <w:r>
+        <w:t>&lt;Integer&gt; list</w:t>
+      </w:r>
+      <w:r>
+        <w:t>e</w:t>
+      </w:r>
+      <w:r>
+        <w:t xml:space="preserve">) qui permet de supprimer </w:t>
+      </w:r>
+      <w:r>
+        <w:t>tous</w:t>
+      </w:r>
+      <w:r>
+        <w:t xml:space="preserve"> les doublons d’une</w:t>
+      </w:r>
+      <w:r>
+        <w:t xml:space="preserve"> liste d’entier. Cette fonction utilise aussi une autre fonction, </w:t>
+      </w:r>
+      <w:proofErr w:type="spellStart"/>
+      <w:proofErr w:type="gramStart"/>
+      <w:r>
+        <w:t>getDoublon</w:t>
+      </w:r>
+      <w:proofErr w:type="spellEnd"/>
+      <w:r>
+        <w:t>(</w:t>
+      </w:r>
+      <w:proofErr w:type="spellStart"/>
+      <w:proofErr w:type="gramEnd"/>
+      <w:r>
+        <w:t>ArrayList</w:t>
+      </w:r>
+      <w:proofErr w:type="spellEnd"/>
+      <w:r>
+        <w:t xml:space="preserve">&lt;Integer&gt; liste) qui permet de </w:t>
+      </w:r>
+      <w:r>
+        <w:t>récupérer</w:t>
+      </w:r>
+      <w:r>
+        <w:t xml:space="preserve"> le premier doublons de la liste entrée en paramètres.</w:t>
+      </w:r>
+    </w:p>
+    <w:p>
+      <w:r>
+        <w:rPr>
+          <w:noProof/>
+        </w:rPr>
+        <w:lastRenderedPageBreak/>
+        <w:drawing>
+          <wp:inline distT="0" distB="0" distL="0" distR="0">
+            <wp:extent cx="5343525" cy="6429375"/>
+            <wp:effectExtent l="0" t="0" r="9525" b="9525"/>
+            <wp:docPr id="23" name="Image 23"/>
+            <wp:cNvGraphicFramePr>
+              <a:graphicFrameLocks xmlns:a="http://schemas.openxmlformats.org/drawingml/2006/main" noChangeAspect="1"/>
+            </wp:cNvGraphicFramePr>
+            <a:graphic xmlns:a="http://schemas.openxmlformats.org/drawingml/2006/main">
+              <a:graphicData uri="http://schemas.openxmlformats.org/drawingml/2006/picture">
+                <pic:pic xmlns:pic="http://schemas.openxmlformats.org/drawingml/2006/picture">
+                  <pic:nvPicPr>
+                    <pic:cNvPr id="0" name="Picture 7"/>
+                    <pic:cNvPicPr>
+                      <a:picLocks noChangeAspect="1" noChangeArrowheads="1"/>
+                    </pic:cNvPicPr>
+                  </pic:nvPicPr>
+                  <pic:blipFill>
+                    <a:blip r:embed="rId23">
+                      <a:extLst>
+                        <a:ext uri="{28A0092B-C50C-407E-A947-70E740481C1C}">
+                          <a14:useLocalDpi xmlns:a14="http://schemas.microsoft.com/office/drawing/2010/main" val="0"/>
+                        </a:ext>
+                      </a:extLst>
+                    </a:blip>
+                    <a:srcRect/>
+                    <a:stretch>
+                      <a:fillRect/>
+                    </a:stretch>
+                  </pic:blipFill>
+                  <pic:spPr bwMode="auto">
+                    <a:xfrm>
+                      <a:off x="0" y="0"/>
+                      <a:ext cx="5343525" cy="6429375"/>
+                    </a:xfrm>
+                    <a:prstGeom prst="rect">
+                      <a:avLst/>
+                    </a:prstGeom>
+                    <a:noFill/>
+                    <a:ln>
+                      <a:noFill/>
+                    </a:ln>
+                  </pic:spPr>
+                </pic:pic>
+              </a:graphicData>
+            </a:graphic>
+          </wp:inline>
+        </w:drawing>
+      </w:r>
+    </w:p>
+    <w:p>
+      <w:r>
+        <w:t xml:space="preserve">En testant l’algorithme un million de fois sur le graph G1 et en comptant l’apparition de chaque arbre couvrant obtenu, on obtient les résultats suivants : </w:t>
+      </w:r>
+    </w:p>
+    <w:p>
+      <w:r>
+        <w:rPr>
+          <w:noProof/>
+        </w:rPr>
+        <w:drawing>
+          <wp:inline distT="0" distB="0" distL="0" distR="0" wp14:anchorId="197D8851" wp14:editId="7FE34890">
+            <wp:extent cx="3924300" cy="1304925"/>
+            <wp:effectExtent l="0" t="0" r="0" b="9525"/>
+            <wp:docPr id="20" name="Image 20"/>
+            <wp:cNvGraphicFramePr>
+              <a:graphicFrameLocks xmlns:a="http://schemas.openxmlformats.org/drawingml/2006/main" noChangeAspect="1"/>
+            </wp:cNvGraphicFramePr>
+            <a:graphic xmlns:a="http://schemas.openxmlformats.org/drawingml/2006/main">
+              <a:graphicData uri="http://schemas.openxmlformats.org/drawingml/2006/picture">
+                <pic:pic xmlns:pic="http://schemas.openxmlformats.org/drawingml/2006/picture">
+                  <pic:nvPicPr>
+                    <pic:cNvPr id="0" name="Picture 4"/>
+                    <pic:cNvPicPr>
+                      <a:picLocks noChangeAspect="1" noChangeArrowheads="1"/>
+                    </pic:cNvPicPr>
+                  </pic:nvPicPr>
+                  <pic:blipFill>
+                    <a:blip r:embed="rId24">
+                      <a:extLst>
+                        <a:ext uri="{28A0092B-C50C-407E-A947-70E740481C1C}">
+                          <a14:useLocalDpi xmlns:a14="http://schemas.microsoft.com/office/drawing/2010/main" val="0"/>
+                        </a:ext>
+                      </a:extLst>
+                    </a:blip>
+                    <a:srcRect/>
+                    <a:stretch>
+                      <a:fillRect/>
+                    </a:stretch>
+                  </pic:blipFill>
+                  <pic:spPr bwMode="auto">
+                    <a:xfrm>
+                      <a:off x="0" y="0"/>
+                      <a:ext cx="3924300" cy="1304925"/>
+                    </a:xfrm>
+                    <a:prstGeom prst="rect">
+                      <a:avLst/>
+                    </a:prstGeom>
+                    <a:noFill/>
+                    <a:ln>
+                      <a:noFill/>
+                    </a:ln>
+                  </pic:spPr>
+                </pic:pic>
+              </a:graphicData>
+            </a:graphic>
+          </wp:inline>
+        </w:drawing>
+      </w:r>
+    </w:p>
+    <w:p>
+      <w:r>
+        <w:lastRenderedPageBreak/>
+        <w:t xml:space="preserve">Donc sur les 8 arbres couvrants obtenus on voit bien que les fréquences d’apparitions sont sensiblement les mêmes, donc avec l’algorithme </w:t>
+      </w:r>
+      <w:r>
+        <w:t>de Wilson</w:t>
+      </w:r>
+      <w:r>
+        <w:t xml:space="preserve">, on obtient des arbres couvrant avec une probabilité équivalente d’apparaître. </w:t>
+      </w:r>
+    </w:p>
+    <w:p>
+      <w:pPr>
+        <w:rPr>
+          <w:sz w:val="28"/>
+          <w:szCs w:val="28"/>
+          <w:u w:val="single"/>
+        </w:rPr>
+      </w:pPr>
+      <w:r>
+        <w:rPr>
+          <w:sz w:val="28"/>
+          <w:szCs w:val="28"/>
+          <w:u w:val="single"/>
+        </w:rPr>
+        <w:t>Question 7 :</w:t>
+      </w:r>
+    </w:p>
+    <w:p>
+      <w:r>
+        <w:t>V</w:t>
+      </w:r>
+      <w:r>
+        <w:t xml:space="preserve">oici un labyrinthe généré à partir d’un arbre couvrant d’un graphe de 20x20 avec l’algorithme de </w:t>
       </w:r>
       <w:proofErr w:type="spellStart"/>
       <w:r>
@@ -1026,7 +1577,7 @@
                     <pic:cNvPicPr/>
                   </pic:nvPicPr>
                   <pic:blipFill>
-                    <a:blip r:embed="rId18"/>
+                    <a:blip r:embed="rId25"/>
                     <a:stretch>
                       <a:fillRect/>
                     </a:stretch>
@@ -1051,20 +1602,31 @@
       <w:r>
         <w:t>Le chemin rouge correspond au chemin entre l’entrée et la sortie.</w:t>
       </w:r>
+    </w:p>
+    <w:p/>
+    <w:p/>
+    <w:p/>
+    <w:p/>
+    <w:p>
+      <w:pPr>
+        <w:rPr>
+          <w:sz w:val="28"/>
+          <w:szCs w:val="28"/>
+          <w:u w:val="single"/>
+        </w:rPr>
+      </w:pPr>
+      <w:r>
+        <w:rPr>
+          <w:sz w:val="28"/>
+          <w:szCs w:val="28"/>
+          <w:u w:val="single"/>
+        </w:rPr>
+        <w:lastRenderedPageBreak/>
+        <w:t>Question 8 :</w:t>
+      </w:r>
       <w:bookmarkStart w:id="0" w:name="_GoBack"/>
       <w:bookmarkEnd w:id="0"/>
     </w:p>
-    <w:p/>
-    <w:p/>
-    <w:p/>
-    <w:p/>
-    <w:p/>
-    <w:p>
-      <w:r>
-        <w:lastRenderedPageBreak/>
-        <w:t>Q8)</w:t>
-      </w:r>
-    </w:p>
     <w:p>
       <w:r>
         <w:t>En testant avec 1000 labyrinthe</w:t>
@@ -1090,13 +1652,7 @@
         <w:t xml:space="preserve"> et 1000</w:t>
       </w:r>
       <w:r>
-        <w:t xml:space="preserve"> autres générés par l’algorithme </w:t>
-      </w:r>
-      <w:r>
-        <w:t>d’Aldous-Broder</w:t>
-      </w:r>
-      <w:r>
-        <w:t>, on obtient les moyennes suivantes :</w:t>
+        <w:t xml:space="preserve"> autres générés par l’algorithme d’Aldous-Broder, on obtient les moyennes suivantes :</w:t>
       </w:r>
     </w:p>
     <w:p>
@@ -1133,7 +1689,7 @@
                     </pic:cNvPicPr>
                   </pic:nvPicPr>
                   <pic:blipFill>
-                    <a:blip r:embed="rId19">
+                    <a:blip r:embed="rId26">
                       <a:extLst>
                         <a:ext uri="{28A0092B-C50C-407E-A947-70E740481C1C}">
                           <a14:useLocalDpi xmlns:a14="http://schemas.microsoft.com/office/drawing/2010/main" val="0"/>
@@ -1174,13 +1730,89 @@
       </w:r>
     </w:p>
     <w:sectPr>
+      <w:footerReference w:type="default" r:id="rId27"/>
       <w:pgSz w:w="11906" w:h="16838"/>
-      <w:pgMar w:top="1417" w:right="1417" w:bottom="1417" w:left="1417" w:header="708" w:footer="708" w:gutter="0"/>
+      <w:pgMar w:top="1417" w:right="1417" w:bottom="1417" w:left="1417" w:header="708" w:footer="397" w:gutter="0"/>
       <w:cols w:space="708"/>
       <w:docGrid w:linePitch="360"/>
     </w:sectPr>
   </w:body>
 </w:document>
+</file>
+
+<file path=word/endnotes.xml><?xml version="1.0" encoding="utf-8"?>
+<w:endnotes xmlns:wpc="http://schemas.microsoft.com/office/word/2010/wordprocessingCanvas" xmlns:cx="http://schemas.microsoft.com/office/drawing/2014/chartex" xmlns:cx1="http://schemas.microsoft.com/office/drawing/2015/9/8/chartex" xmlns:cx2="http://schemas.microsoft.com/office/drawing/2015/10/21/chartex" xmlns:cx3="http://schemas.microsoft.com/office/drawing/2016/5/9/chartex" xmlns:cx4="http://schemas.microsoft.com/office/drawing/2016/5/10/chartex" xmlns:cx5="http://schemas.microsoft.com/office/drawing/2016/5/11/chartex" xmlns:cx6="http://schemas.microsoft.com/office/drawing/2016/5/12/chartex" xmlns:cx7="http://schemas.microsoft.com/office/drawing/2016/5/13/chartex" xmlns:cx8="http://schemas.microsoft.com/office/drawing/2016/5/14/chartex" xmlns:mc="http://schemas.openxmlformats.org/markup-compatibility/2006" xmlns:aink="http://schemas.microsoft.com/office/drawing/2016/ink" xmlns:am3d="http://schemas.microsoft.com/office/drawing/2017/model3d" xmlns:o="urn:schemas-microsoft-com:office:office" xmlns:r="http://schemas.openxmlformats.org/officeDocument/2006/relationships" xmlns:m="http://schemas.openxmlformats.org/officeDocument/2006/math" xmlns:v="urn:schemas-microsoft-com:vml" xmlns:wp14="http://schemas.microsoft.com/office/word/2010/wordprocessingDrawing" xmlns:wp="http://schemas.openxmlformats.org/drawingml/2006/wordprocessingDrawing" xmlns:w10="urn:schemas-microsoft-com:office:word" xmlns:w="http://schemas.openxmlformats.org/wordprocessingml/2006/main" xmlns:w14="http://schemas.microsoft.com/office/word/2010/wordml" xmlns:w15="http://schemas.microsoft.com/office/word/2012/wordml" xmlns:w16cid="http://schemas.microsoft.com/office/word/2016/wordml/cid" xmlns:w16se="http://schemas.microsoft.com/office/word/2015/wordml/symex" xmlns:wpg="http://schemas.microsoft.com/office/word/2010/wordprocessingGroup" xmlns:wpi="http://schemas.microsoft.com/office/word/2010/wordprocessingInk" xmlns:wne="http://schemas.microsoft.com/office/word/2006/wordml" xmlns:wps="http://schemas.microsoft.com/office/word/2010/wordprocessingShape" mc:Ignorable="w14 w15 w16se w16cid wp14">
+  <w:endnote w:type="separator" w:id="-1">
+    <w:p>
+      <w:pPr>
+        <w:spacing w:after="0" w:line="240" w:lineRule="auto"/>
+      </w:pPr>
+      <w:r>
+        <w:separator/>
+      </w:r>
+    </w:p>
+  </w:endnote>
+  <w:endnote w:type="continuationSeparator" w:id="0">
+    <w:p>
+      <w:pPr>
+        <w:spacing w:after="0" w:line="240" w:lineRule="auto"/>
+      </w:pPr>
+      <w:r>
+        <w:continuationSeparator/>
+      </w:r>
+    </w:p>
+  </w:endnote>
+</w:endnotes>
+</file>
+
+<file path=word/footer1.xml><?xml version="1.0" encoding="utf-8"?>
+<w:ftr xmlns:wpc="http://schemas.microsoft.com/office/word/2010/wordprocessingCanvas" xmlns:cx="http://schemas.microsoft.com/office/drawing/2014/chartex" xmlns:cx1="http://schemas.microsoft.com/office/drawing/2015/9/8/chartex" xmlns:cx2="http://schemas.microsoft.com/office/drawing/2015/10/21/chartex" xmlns:cx3="http://schemas.microsoft.com/office/drawing/2016/5/9/chartex" xmlns:cx4="http://schemas.microsoft.com/office/drawing/2016/5/10/chartex" xmlns:cx5="http://schemas.microsoft.com/office/drawing/2016/5/11/chartex" xmlns:cx6="http://schemas.microsoft.com/office/drawing/2016/5/12/chartex" xmlns:cx7="http://schemas.microsoft.com/office/drawing/2016/5/13/chartex" xmlns:cx8="http://schemas.microsoft.com/office/drawing/2016/5/14/chartex" xmlns:mc="http://schemas.openxmlformats.org/markup-compatibility/2006" xmlns:aink="http://schemas.microsoft.com/office/drawing/2016/ink" xmlns:am3d="http://schemas.microsoft.com/office/drawing/2017/model3d" xmlns:o="urn:schemas-microsoft-com:office:office" xmlns:r="http://schemas.openxmlformats.org/officeDocument/2006/relationships" xmlns:m="http://schemas.openxmlformats.org/officeDocument/2006/math" xmlns:v="urn:schemas-microsoft-com:vml" xmlns:wp14="http://schemas.microsoft.com/office/word/2010/wordprocessingDrawing" xmlns:wp="http://schemas.openxmlformats.org/drawingml/2006/wordprocessingDrawing" xmlns:w10="urn:schemas-microsoft-com:office:word" xmlns:w="http://schemas.openxmlformats.org/wordprocessingml/2006/main" xmlns:w14="http://schemas.microsoft.com/office/word/2010/wordml" xmlns:w15="http://schemas.microsoft.com/office/word/2012/wordml" xmlns:w16cid="http://schemas.microsoft.com/office/word/2016/wordml/cid" xmlns:w16se="http://schemas.microsoft.com/office/word/2015/wordml/symex" xmlns:wpg="http://schemas.microsoft.com/office/word/2010/wordprocessingGroup" xmlns:wpi="http://schemas.microsoft.com/office/word/2010/wordprocessingInk" xmlns:wne="http://schemas.microsoft.com/office/word/2006/wordml" xmlns:wps="http://schemas.microsoft.com/office/word/2010/wordprocessingShape" mc:Ignorable="w14 w15 w16se w16cid wp14">
+  <w:p>
+    <w:pPr>
+      <w:pStyle w:val="Pieddepage"/>
+    </w:pPr>
+    <w:r>
+      <w:t>PROJET ALGORITHME ET COMPLEXITE</w:t>
+    </w:r>
+    <w:r>
+      <w:tab/>
+    </w:r>
+    <w:r>
+      <w:tab/>
+      <w:t>BENNOUR Alexandre, KLEIN Christopher</w:t>
+    </w:r>
+  </w:p>
+  <w:p>
+    <w:pPr>
+      <w:pStyle w:val="Pieddepage"/>
+    </w:pPr>
+  </w:p>
+</w:ftr>
+</file>
+
+<file path=word/footnotes.xml><?xml version="1.0" encoding="utf-8"?>
+<w:footnotes xmlns:wpc="http://schemas.microsoft.com/office/word/2010/wordprocessingCanvas" xmlns:cx="http://schemas.microsoft.com/office/drawing/2014/chartex" xmlns:cx1="http://schemas.microsoft.com/office/drawing/2015/9/8/chartex" xmlns:cx2="http://schemas.microsoft.com/office/drawing/2015/10/21/chartex" xmlns:cx3="http://schemas.microsoft.com/office/drawing/2016/5/9/chartex" xmlns:cx4="http://schemas.microsoft.com/office/drawing/2016/5/10/chartex" xmlns:cx5="http://schemas.microsoft.com/office/drawing/2016/5/11/chartex" xmlns:cx6="http://schemas.microsoft.com/office/drawing/2016/5/12/chartex" xmlns:cx7="http://schemas.microsoft.com/office/drawing/2016/5/13/chartex" xmlns:cx8="http://schemas.microsoft.com/office/drawing/2016/5/14/chartex" xmlns:mc="http://schemas.openxmlformats.org/markup-compatibility/2006" xmlns:aink="http://schemas.microsoft.com/office/drawing/2016/ink" xmlns:am3d="http://schemas.microsoft.com/office/drawing/2017/model3d" xmlns:o="urn:schemas-microsoft-com:office:office" xmlns:r="http://schemas.openxmlformats.org/officeDocument/2006/relationships" xmlns:m="http://schemas.openxmlformats.org/officeDocument/2006/math" xmlns:v="urn:schemas-microsoft-com:vml" xmlns:wp14="http://schemas.microsoft.com/office/word/2010/wordprocessingDrawing" xmlns:wp="http://schemas.openxmlformats.org/drawingml/2006/wordprocessingDrawing" xmlns:w10="urn:schemas-microsoft-com:office:word" xmlns:w="http://schemas.openxmlformats.org/wordprocessingml/2006/main" xmlns:w14="http://schemas.microsoft.com/office/word/2010/wordml" xmlns:w15="http://schemas.microsoft.com/office/word/2012/wordml" xmlns:w16cid="http://schemas.microsoft.com/office/word/2016/wordml/cid" xmlns:w16se="http://schemas.microsoft.com/office/word/2015/wordml/symex" xmlns:wpg="http://schemas.microsoft.com/office/word/2010/wordprocessingGroup" xmlns:wpi="http://schemas.microsoft.com/office/word/2010/wordprocessingInk" xmlns:wne="http://schemas.microsoft.com/office/word/2006/wordml" xmlns:wps="http://schemas.microsoft.com/office/word/2010/wordprocessingShape" mc:Ignorable="w14 w15 w16se w16cid wp14">
+  <w:footnote w:type="separator" w:id="-1">
+    <w:p>
+      <w:pPr>
+        <w:spacing w:after="0" w:line="240" w:lineRule="auto"/>
+      </w:pPr>
+      <w:r>
+        <w:separator/>
+      </w:r>
+    </w:p>
+  </w:footnote>
+  <w:footnote w:type="continuationSeparator" w:id="0">
+    <w:p>
+      <w:pPr>
+        <w:spacing w:after="0" w:line="240" w:lineRule="auto"/>
+      </w:pPr>
+      <w:r>
+        <w:continuationSeparator/>
+      </w:r>
+    </w:p>
+  </w:footnote>
+</w:footnotes>
 </file>
 
 <file path=word/styles.xml><?xml version="1.0" encoding="utf-8"?>
@@ -1608,6 +2240,73 @@
     <w:semiHidden/>
     <w:unhideWhenUsed/>
   </w:style>
+  <w:style w:type="character" w:styleId="Lienhypertexte">
+    <w:name w:val="Hyperlink"/>
+    <w:basedOn w:val="Policepardfaut"/>
+    <w:uiPriority w:val="99"/>
+    <w:unhideWhenUsed/>
+    <w:rsid w:val="00B36B73"/>
+    <w:rPr>
+      <w:color w:val="0563C1" w:themeColor="hyperlink"/>
+      <w:u w:val="single"/>
+    </w:rPr>
+  </w:style>
+  <w:style w:type="character" w:styleId="Mentionnonrsolue">
+    <w:name w:val="Unresolved Mention"/>
+    <w:basedOn w:val="Policepardfaut"/>
+    <w:uiPriority w:val="99"/>
+    <w:semiHidden/>
+    <w:unhideWhenUsed/>
+    <w:rsid w:val="00B36B73"/>
+    <w:rPr>
+      <w:color w:val="605E5C"/>
+      <w:shd w:val="clear" w:color="auto" w:fill="E1DFDD"/>
+    </w:rPr>
+  </w:style>
+  <w:style w:type="paragraph" w:styleId="En-tte">
+    <w:name w:val="header"/>
+    <w:basedOn w:val="Normal"/>
+    <w:link w:val="En-tteCar"/>
+    <w:uiPriority w:val="99"/>
+    <w:unhideWhenUsed/>
+    <w:rsid w:val="00B36B73"/>
+    <w:pPr>
+      <w:tabs>
+        <w:tab w:val="center" w:pos="4536"/>
+        <w:tab w:val="right" w:pos="9072"/>
+      </w:tabs>
+      <w:spacing w:after="0" w:line="240" w:lineRule="auto"/>
+    </w:pPr>
+  </w:style>
+  <w:style w:type="character" w:customStyle="1" w:styleId="En-tteCar">
+    <w:name w:val="En-tête Car"/>
+    <w:basedOn w:val="Policepardfaut"/>
+    <w:link w:val="En-tte"/>
+    <w:uiPriority w:val="99"/>
+    <w:rsid w:val="00B36B73"/>
+  </w:style>
+  <w:style w:type="paragraph" w:styleId="Pieddepage">
+    <w:name w:val="footer"/>
+    <w:basedOn w:val="Normal"/>
+    <w:link w:val="PieddepageCar"/>
+    <w:uiPriority w:val="99"/>
+    <w:unhideWhenUsed/>
+    <w:rsid w:val="00B36B73"/>
+    <w:pPr>
+      <w:tabs>
+        <w:tab w:val="center" w:pos="4536"/>
+        <w:tab w:val="right" w:pos="9072"/>
+      </w:tabs>
+      <w:spacing w:after="0" w:line="240" w:lineRule="auto"/>
+    </w:pPr>
+  </w:style>
+  <w:style w:type="character" w:customStyle="1" w:styleId="PieddepageCar">
+    <w:name w:val="Pied de page Car"/>
+    <w:basedOn w:val="Policepardfaut"/>
+    <w:link w:val="Pieddepage"/>
+    <w:uiPriority w:val="99"/>
+    <w:rsid w:val="00B36B73"/>
+  </w:style>
 </w:styles>
 </file>
 

</xml_diff>

<commit_message>
fin pour Klein Christopher
</commit_message>
<xml_diff>
--- a/rapport.docx
+++ b/rapport.docx
@@ -151,8 +151,34 @@
           <w:u w:val="single"/>
         </w:rPr>
         <w:lastRenderedPageBreak/>
-        <w:t>Question 1 :</w:t>
-      </w:r>
+        <w:t>Question 1 </w:t>
+      </w:r>
+      <w:r>
+        <w:rPr>
+          <w:sz w:val="28"/>
+          <w:szCs w:val="28"/>
+          <w:u w:val="single"/>
+        </w:rPr>
+        <w:t>(BENNOUR Alexandre</w:t>
+      </w:r>
+      <w:proofErr w:type="gramStart"/>
+      <w:r>
+        <w:rPr>
+          <w:sz w:val="28"/>
+          <w:szCs w:val="28"/>
+          <w:u w:val="single"/>
+        </w:rPr>
+        <w:t>)</w:t>
+      </w:r>
+      <w:r>
+        <w:rPr>
+          <w:sz w:val="28"/>
+          <w:szCs w:val="28"/>
+          <w:u w:val="single"/>
+        </w:rPr>
+        <w:t>:</w:t>
+      </w:r>
+      <w:proofErr w:type="gramEnd"/>
     </w:p>
     <w:p>
       <w:r>
@@ -607,6 +633,7 @@
         <w:t>Ce qui nous fait un totale de 8 arbres couvrants pour le graphe G1</w:t>
       </w:r>
     </w:p>
+    <w:p/>
     <w:p>
       <w:r>
         <w:br w:type="page"/>
@@ -627,8 +654,34 @@
           <w:u w:val="single"/>
         </w:rPr>
         <w:lastRenderedPageBreak/>
-        <w:t>Question 2 :</w:t>
-      </w:r>
+        <w:t>Question 2 </w:t>
+      </w:r>
+      <w:r>
+        <w:rPr>
+          <w:sz w:val="28"/>
+          <w:szCs w:val="28"/>
+          <w:u w:val="single"/>
+        </w:rPr>
+        <w:t>(KLEIN Christopher</w:t>
+      </w:r>
+      <w:proofErr w:type="gramStart"/>
+      <w:r>
+        <w:rPr>
+          <w:sz w:val="28"/>
+          <w:szCs w:val="28"/>
+          <w:u w:val="single"/>
+        </w:rPr>
+        <w:t>)</w:t>
+      </w:r>
+      <w:r>
+        <w:rPr>
+          <w:sz w:val="28"/>
+          <w:szCs w:val="28"/>
+          <w:u w:val="single"/>
+        </w:rPr>
+        <w:t>:</w:t>
+      </w:r>
+      <w:proofErr w:type="gramEnd"/>
     </w:p>
     <w:p>
       <w:r>
@@ -809,8 +862,34 @@
           <w:szCs w:val="28"/>
           <w:u w:val="single"/>
         </w:rPr>
-        <w:t>estion 3 :</w:t>
-      </w:r>
+        <w:t>estion 3 </w:t>
+      </w:r>
+      <w:r>
+        <w:rPr>
+          <w:sz w:val="28"/>
+          <w:szCs w:val="28"/>
+          <w:u w:val="single"/>
+        </w:rPr>
+        <w:t>(BENNOUR Alexandre</w:t>
+      </w:r>
+      <w:proofErr w:type="gramStart"/>
+      <w:r>
+        <w:rPr>
+          <w:sz w:val="28"/>
+          <w:szCs w:val="28"/>
+          <w:u w:val="single"/>
+        </w:rPr>
+        <w:t>)</w:t>
+      </w:r>
+      <w:r>
+        <w:rPr>
+          <w:sz w:val="28"/>
+          <w:szCs w:val="28"/>
+          <w:u w:val="single"/>
+        </w:rPr>
+        <w:t>:</w:t>
+      </w:r>
+      <w:proofErr w:type="gramEnd"/>
     </w:p>
     <w:p>
       <w:r>
@@ -921,8 +1000,34 @@
           <w:szCs w:val="28"/>
           <w:u w:val="single"/>
         </w:rPr>
-        <w:t>Question 4 :</w:t>
-      </w:r>
+        <w:t>Question 4 </w:t>
+      </w:r>
+      <w:r>
+        <w:rPr>
+          <w:sz w:val="28"/>
+          <w:szCs w:val="28"/>
+          <w:u w:val="single"/>
+        </w:rPr>
+        <w:t>(BENNOUR Alexandre – KLEIN Christopher</w:t>
+      </w:r>
+      <w:proofErr w:type="gramStart"/>
+      <w:r>
+        <w:rPr>
+          <w:sz w:val="28"/>
+          <w:szCs w:val="28"/>
+          <w:u w:val="single"/>
+        </w:rPr>
+        <w:t>)</w:t>
+      </w:r>
+      <w:r>
+        <w:rPr>
+          <w:sz w:val="28"/>
+          <w:szCs w:val="28"/>
+          <w:u w:val="single"/>
+        </w:rPr>
+        <w:t>:</w:t>
+      </w:r>
+      <w:proofErr w:type="gramEnd"/>
     </w:p>
     <w:p>
       <w:r>
@@ -1597,8 +1702,34 @@
           <w:szCs w:val="28"/>
           <w:u w:val="single"/>
         </w:rPr>
-        <w:t>uestion 5 :</w:t>
-      </w:r>
+        <w:t>uestion 5 </w:t>
+      </w:r>
+      <w:r>
+        <w:rPr>
+          <w:sz w:val="28"/>
+          <w:szCs w:val="28"/>
+          <w:u w:val="single"/>
+        </w:rPr>
+        <w:t>(BENNOUR Alexandre – KLEIN Christopher</w:t>
+      </w:r>
+      <w:proofErr w:type="gramStart"/>
+      <w:r>
+        <w:rPr>
+          <w:sz w:val="28"/>
+          <w:szCs w:val="28"/>
+          <w:u w:val="single"/>
+        </w:rPr>
+        <w:t>)</w:t>
+      </w:r>
+      <w:r>
+        <w:rPr>
+          <w:sz w:val="28"/>
+          <w:szCs w:val="28"/>
+          <w:u w:val="single"/>
+        </w:rPr>
+        <w:t>:</w:t>
+      </w:r>
+      <w:proofErr w:type="gramEnd"/>
     </w:p>
     <w:p>
       <w:r>
@@ -1745,8 +1876,34 @@
           <w:u w:val="single"/>
         </w:rPr>
         <w:lastRenderedPageBreak/>
-        <w:t>Question 6 :</w:t>
-      </w:r>
+        <w:t>Question 6 </w:t>
+      </w:r>
+      <w:r>
+        <w:rPr>
+          <w:sz w:val="28"/>
+          <w:szCs w:val="28"/>
+          <w:u w:val="single"/>
+        </w:rPr>
+        <w:t>(KLEIN Christopher</w:t>
+      </w:r>
+      <w:proofErr w:type="gramStart"/>
+      <w:r>
+        <w:rPr>
+          <w:sz w:val="28"/>
+          <w:szCs w:val="28"/>
+          <w:u w:val="single"/>
+        </w:rPr>
+        <w:t>)</w:t>
+      </w:r>
+      <w:r>
+        <w:rPr>
+          <w:sz w:val="28"/>
+          <w:szCs w:val="28"/>
+          <w:u w:val="single"/>
+        </w:rPr>
+        <w:t>:</w:t>
+      </w:r>
+      <w:proofErr w:type="gramEnd"/>
     </w:p>
     <w:p>
       <w:r>
@@ -2105,8 +2262,34 @@
           <w:szCs w:val="28"/>
           <w:u w:val="single"/>
         </w:rPr>
-        <w:t>Question 7 :</w:t>
-      </w:r>
+        <w:t>Question 7 </w:t>
+      </w:r>
+      <w:r>
+        <w:rPr>
+          <w:sz w:val="28"/>
+          <w:szCs w:val="28"/>
+          <w:u w:val="single"/>
+        </w:rPr>
+        <w:t>(BENNOUR Alexandre</w:t>
+      </w:r>
+      <w:proofErr w:type="gramStart"/>
+      <w:r>
+        <w:rPr>
+          <w:sz w:val="28"/>
+          <w:szCs w:val="28"/>
+          <w:u w:val="single"/>
+        </w:rPr>
+        <w:t>)</w:t>
+      </w:r>
+      <w:r>
+        <w:rPr>
+          <w:sz w:val="28"/>
+          <w:szCs w:val="28"/>
+          <w:u w:val="single"/>
+        </w:rPr>
+        <w:t>:</w:t>
+      </w:r>
+      <w:proofErr w:type="gramEnd"/>
     </w:p>
     <w:p>
       <w:r>
@@ -2191,8 +2374,34 @@
           <w:u w:val="single"/>
         </w:rPr>
         <w:lastRenderedPageBreak/>
-        <w:t>Question 8 :</w:t>
-      </w:r>
+        <w:t>Question 8 </w:t>
+      </w:r>
+      <w:r>
+        <w:rPr>
+          <w:sz w:val="28"/>
+          <w:szCs w:val="28"/>
+          <w:u w:val="single"/>
+        </w:rPr>
+        <w:t>(BENNOUR Alexandre</w:t>
+      </w:r>
+      <w:proofErr w:type="gramStart"/>
+      <w:r>
+        <w:rPr>
+          <w:sz w:val="28"/>
+          <w:szCs w:val="28"/>
+          <w:u w:val="single"/>
+        </w:rPr>
+        <w:t>)</w:t>
+      </w:r>
+      <w:r>
+        <w:rPr>
+          <w:sz w:val="28"/>
+          <w:szCs w:val="28"/>
+          <w:u w:val="single"/>
+        </w:rPr>
+        <w:t>:</w:t>
+      </w:r>
+      <w:proofErr w:type="gramEnd"/>
     </w:p>
     <w:p>
       <w:r>
@@ -2404,53 +2613,78 @@
         <w:t>passes.</w:t>
       </w:r>
     </w:p>
-    <w:p/>
-    <w:p/>
-    <w:p/>
-    <w:p/>
-    <w:p/>
-    <w:p/>
-    <w:p/>
-    <w:p/>
-    <w:p/>
-    <w:p/>
-    <w:p/>
-    <w:p/>
-    <w:p/>
-    <w:p/>
-    <w:p/>
-    <w:p/>
-    <w:p/>
-    <w:p/>
-    <w:p/>
-    <w:p/>
-    <w:p/>
-    <w:p/>
-    <w:p/>
     <w:p>
       <w:pPr>
         <w:pStyle w:val="NormalWeb"/>
         <w:spacing w:after="159"/>
-      </w:pPr>
-      <w:r>
-        <w:rPr>
-          <w:sz w:val="28"/>
-          <w:szCs w:val="28"/>
-          <w:u w:val="single"/>
-        </w:rPr>
-        <w:lastRenderedPageBreak/>
-        <w:t>Question 9 :</w:t>
-      </w:r>
+        <w:rPr>
+          <w:sz w:val="28"/>
+          <w:szCs w:val="28"/>
+          <w:u w:val="single"/>
+        </w:rPr>
+      </w:pPr>
     </w:p>
     <w:p>
       <w:pPr>
         <w:pStyle w:val="NormalWeb"/>
         <w:spacing w:after="159"/>
+        <w:rPr>
+          <w:sz w:val="28"/>
+          <w:szCs w:val="28"/>
+          <w:u w:val="single"/>
+        </w:rPr>
+      </w:pPr>
+      <w:r>
+        <w:rPr>
+          <w:sz w:val="28"/>
+          <w:szCs w:val="28"/>
+          <w:u w:val="single"/>
+        </w:rPr>
+        <w:t>Partie 2 :</w:t>
+      </w:r>
+    </w:p>
+    <w:p>
+      <w:pPr>
+        <w:pStyle w:val="NormalWeb"/>
+        <w:spacing w:after="159"/>
+      </w:pPr>
+      <w:r>
+        <w:rPr>
+          <w:sz w:val="28"/>
+          <w:szCs w:val="28"/>
+          <w:u w:val="single"/>
+        </w:rPr>
+        <w:t>Question 9 </w:t>
+      </w:r>
+      <w:r>
+        <w:rPr>
+          <w:sz w:val="28"/>
+          <w:szCs w:val="28"/>
+          <w:u w:val="single"/>
+        </w:rPr>
+        <w:t xml:space="preserve">(BENNOUR Alexandre – KLEIN Christopher) </w:t>
+      </w:r>
+      <w:r>
+        <w:rPr>
+          <w:sz w:val="28"/>
+          <w:szCs w:val="28"/>
+          <w:u w:val="single"/>
+        </w:rPr>
+        <w:t>:</w:t>
+      </w:r>
+    </w:p>
+    <w:p>
+      <w:pPr>
+        <w:pStyle w:val="NormalWeb"/>
+        <w:spacing w:after="159"/>
       </w:pPr>
       <w:r>
         <w:t xml:space="preserve">Il y a </w:t>
       </w:r>
       <w:r>
+        <w:rPr>
+          <w:noProof/>
+        </w:rPr>
         <w:drawing>
           <wp:inline distT="0" distB="0" distL="0" distR="0" wp14:anchorId="5AAEDF3C" wp14:editId="5AC22898">
             <wp:extent cx="661694" cy="364995"/>
@@ -2488,10 +2722,7 @@
         </w:drawing>
       </w:r>
       <w:r>
-        <w:t>combinaisons de couleurs secrètes.</w:t>
-      </w:r>
-      <w:r>
-        <w:t xml:space="preserve"> </w:t>
+        <w:t xml:space="preserve">combinaisons de couleurs secrètes. </w:t>
       </w:r>
     </w:p>
     <w:p>
@@ -2505,7 +2736,23 @@
           <w:szCs w:val="28"/>
           <w:u w:val="single"/>
         </w:rPr>
-        <w:t>Question 10 :</w:t>
+        <w:t>Question 10 </w:t>
+      </w:r>
+      <w:r>
+        <w:rPr>
+          <w:sz w:val="28"/>
+          <w:szCs w:val="28"/>
+          <w:u w:val="single"/>
+        </w:rPr>
+        <w:t xml:space="preserve">(BENNOUR Alexandre – KLEIN Christopher) </w:t>
+      </w:r>
+      <w:r>
+        <w:rPr>
+          <w:sz w:val="28"/>
+          <w:szCs w:val="28"/>
+          <w:u w:val="single"/>
+        </w:rPr>
+        <w:t>:</w:t>
       </w:r>
     </w:p>
     <w:p>
@@ -2563,6 +2810,9 @@
         <w:spacing w:after="159"/>
       </w:pPr>
       <w:r>
+        <w:rPr>
+          <w:noProof/>
+        </w:rPr>
         <w:drawing>
           <wp:inline distT="0" distB="0" distL="0" distR="0" wp14:anchorId="5CDF5052" wp14:editId="47CA92BA">
             <wp:extent cx="1783311" cy="370840"/>
@@ -2601,21 +2851,803 @@
       </w:r>
       <w:proofErr w:type="gramStart"/>
       <w:r>
-        <w:t>combina</w:t>
+        <w:t>combinaisons</w:t>
+      </w:r>
+      <w:proofErr w:type="gramEnd"/>
+      <w:r>
+        <w:t xml:space="preserve"> secrètes.</w:t>
+      </w:r>
+    </w:p>
+    <w:p/>
+    <w:p>
+      <w:pPr>
+        <w:rPr>
+          <w:sz w:val="28"/>
+          <w:szCs w:val="28"/>
+          <w:u w:val="single"/>
+        </w:rPr>
+      </w:pPr>
+    </w:p>
+    <w:p>
+      <w:pPr>
+        <w:rPr>
+          <w:sz w:val="28"/>
+          <w:szCs w:val="28"/>
+          <w:u w:val="single"/>
+        </w:rPr>
+      </w:pPr>
+    </w:p>
+    <w:p>
+      <w:pPr>
+        <w:rPr>
+          <w:sz w:val="28"/>
+          <w:szCs w:val="28"/>
+          <w:u w:val="single"/>
+        </w:rPr>
+      </w:pPr>
+    </w:p>
+    <w:p>
+      <w:pPr>
+        <w:rPr>
+          <w:sz w:val="28"/>
+          <w:szCs w:val="28"/>
+          <w:u w:val="single"/>
+        </w:rPr>
+      </w:pPr>
+    </w:p>
+    <w:p>
+      <w:pPr>
+        <w:rPr>
+          <w:sz w:val="28"/>
+          <w:szCs w:val="28"/>
+          <w:u w:val="single"/>
+        </w:rPr>
+      </w:pPr>
+    </w:p>
+    <w:p>
+      <w:pPr>
+        <w:rPr>
+          <w:sz w:val="28"/>
+          <w:szCs w:val="28"/>
+          <w:u w:val="single"/>
+        </w:rPr>
+      </w:pPr>
+    </w:p>
+    <w:p>
+      <w:pPr>
+        <w:rPr>
+          <w:sz w:val="28"/>
+          <w:szCs w:val="28"/>
+          <w:u w:val="single"/>
+        </w:rPr>
+      </w:pPr>
+    </w:p>
+    <w:p>
+      <w:pPr>
+        <w:rPr>
+          <w:sz w:val="28"/>
+          <w:szCs w:val="28"/>
+          <w:u w:val="single"/>
+        </w:rPr>
+      </w:pPr>
+    </w:p>
+    <w:p>
+      <w:pPr>
+        <w:rPr>
+          <w:sz w:val="28"/>
+          <w:szCs w:val="28"/>
+          <w:u w:val="single"/>
+        </w:rPr>
+      </w:pPr>
+    </w:p>
+    <w:p>
+      <w:pPr>
+        <w:rPr>
+          <w:sz w:val="28"/>
+          <w:szCs w:val="28"/>
+          <w:u w:val="single"/>
+        </w:rPr>
+      </w:pPr>
+    </w:p>
+    <w:p>
+      <w:pPr>
+        <w:rPr>
+          <w:sz w:val="28"/>
+          <w:szCs w:val="28"/>
+          <w:u w:val="single"/>
+        </w:rPr>
+      </w:pPr>
+      <w:r>
+        <w:rPr>
+          <w:sz w:val="28"/>
+          <w:szCs w:val="28"/>
+          <w:u w:val="single"/>
+        </w:rPr>
+        <w:lastRenderedPageBreak/>
+        <w:t>Question 14 (BENNOUR Alexandre – KLEIN Christopher) :</w:t>
+      </w:r>
+    </w:p>
+    <w:p>
+      <w:r>
+        <w:t>Combinaison (entier k, entier n, entier b, entier m) : entier</w:t>
+      </w:r>
+    </w:p>
+    <w:p>
+      <w:r>
+        <w:t>Début</w:t>
+      </w:r>
+    </w:p>
+    <w:p>
+      <w:pPr>
+        <w:ind w:left="708"/>
+      </w:pPr>
+      <w:proofErr w:type="gramStart"/>
+      <w:r>
+        <w:t>si</w:t>
+      </w:r>
+      <w:proofErr w:type="gramEnd"/>
+      <w:r>
+        <w:t xml:space="preserve"> n==b</w:t>
+      </w:r>
+    </w:p>
+    <w:p>
+      <w:pPr>
+        <w:ind w:left="708" w:firstLine="708"/>
+      </w:pPr>
+      <w:proofErr w:type="gramStart"/>
+      <w:r>
+        <w:t>alors</w:t>
+      </w:r>
+      <w:proofErr w:type="gramEnd"/>
+      <w:r>
+        <w:t xml:space="preserve"> retourne 0</w:t>
+      </w:r>
+    </w:p>
+    <w:p>
+      <w:pPr>
+        <w:ind w:left="708"/>
+      </w:pPr>
+      <w:proofErr w:type="gramStart"/>
+      <w:r>
+        <w:t>sinon</w:t>
+      </w:r>
+      <w:proofErr w:type="gramEnd"/>
+    </w:p>
+    <w:p>
+      <w:pPr>
+        <w:ind w:left="708"/>
+      </w:pPr>
+      <w:r>
+        <w:tab/>
+      </w:r>
+      <w:proofErr w:type="gramStart"/>
+      <w:r>
+        <w:t>entier</w:t>
+      </w:r>
+      <w:proofErr w:type="gramEnd"/>
+      <w:r>
+        <w:t xml:space="preserve"> </w:t>
+      </w:r>
+      <w:proofErr w:type="spellStart"/>
+      <w:r>
+        <w:t>bienPlace</w:t>
+      </w:r>
+      <w:proofErr w:type="spellEnd"/>
+      <w:r>
+        <w:t> </w:t>
+      </w:r>
+    </w:p>
+    <w:p>
+      <w:pPr>
+        <w:ind w:left="708"/>
+      </w:pPr>
+      <w:r>
+        <w:tab/>
+      </w:r>
+      <w:proofErr w:type="gramStart"/>
+      <w:r>
+        <w:t>entier</w:t>
+      </w:r>
+      <w:proofErr w:type="gramEnd"/>
+      <w:r>
+        <w:t xml:space="preserve"> </w:t>
+      </w:r>
+      <w:proofErr w:type="spellStart"/>
+      <w:r>
+        <w:t>malPlace</w:t>
+      </w:r>
+      <w:proofErr w:type="spellEnd"/>
+      <w:r>
+        <w:t> </w:t>
+      </w:r>
+    </w:p>
+    <w:p>
+      <w:pPr>
+        <w:ind w:left="708"/>
+      </w:pPr>
+      <w:r>
+        <w:tab/>
+      </w:r>
+      <w:proofErr w:type="gramStart"/>
+      <w:r>
+        <w:t>entier</w:t>
+      </w:r>
+      <w:proofErr w:type="gramEnd"/>
+      <w:r>
+        <w:t xml:space="preserve"> absent </w:t>
+      </w:r>
+    </w:p>
+    <w:p>
+      <w:pPr>
+        <w:ind w:left="708"/>
+      </w:pPr>
+      <w:r>
+        <w:tab/>
+      </w:r>
+      <w:proofErr w:type="gramStart"/>
+      <w:r>
+        <w:t>si</w:t>
+      </w:r>
+      <w:proofErr w:type="gramEnd"/>
+      <w:r>
+        <w:t xml:space="preserve"> b==0 </w:t>
+      </w:r>
+    </w:p>
+    <w:p>
+      <w:pPr>
+        <w:ind w:left="708"/>
+      </w:pPr>
+      <w:r>
+        <w:tab/>
+      </w:r>
+      <w:r>
+        <w:tab/>
+      </w:r>
+      <w:proofErr w:type="gramStart"/>
+      <w:r>
+        <w:t>alors</w:t>
+      </w:r>
+      <w:proofErr w:type="gramEnd"/>
+      <w:r>
+        <w:t xml:space="preserve"> </w:t>
+      </w:r>
+      <w:proofErr w:type="spellStart"/>
+      <w:r>
+        <w:t>bienPlace</w:t>
+      </w:r>
+      <w:proofErr w:type="spellEnd"/>
+      <w:r>
+        <w:t xml:space="preserve"> = 0 </w:t>
+      </w:r>
+    </w:p>
+    <w:p>
+      <w:pPr>
+        <w:ind w:left="708"/>
+      </w:pPr>
+      <w:r>
+        <w:tab/>
+      </w:r>
+      <w:proofErr w:type="gramStart"/>
+      <w:r>
+        <w:t>sinon</w:t>
+      </w:r>
+      <w:proofErr w:type="gramEnd"/>
+    </w:p>
+    <w:p>
+      <w:pPr>
+        <w:ind w:left="708"/>
+      </w:pPr>
+      <w:r>
+        <w:tab/>
+      </w:r>
+      <w:r>
+        <w:tab/>
+      </w:r>
+      <w:proofErr w:type="spellStart"/>
+      <w:proofErr w:type="gramStart"/>
+      <w:r>
+        <w:t>bienPlace</w:t>
+      </w:r>
+      <w:proofErr w:type="spellEnd"/>
+      <w:proofErr w:type="gramEnd"/>
+      <w:r>
+        <w:t xml:space="preserve"> = 1 + combinaison(k-1,n-1,b-1,m) </w:t>
+      </w:r>
+    </w:p>
+    <w:p>
+      <w:pPr>
+        <w:ind w:left="708"/>
+      </w:pPr>
+      <w:r>
+        <w:tab/>
+      </w:r>
+      <w:proofErr w:type="spellStart"/>
+      <w:proofErr w:type="gramStart"/>
+      <w:r>
+        <w:t>fsi</w:t>
+      </w:r>
+      <w:proofErr w:type="spellEnd"/>
+      <w:proofErr w:type="gramEnd"/>
+    </w:p>
+    <w:p>
+      <w:pPr>
+        <w:ind w:left="708"/>
+      </w:pPr>
+      <w:r>
+        <w:tab/>
+      </w:r>
+      <w:proofErr w:type="gramStart"/>
+      <w:r>
+        <w:t>si</w:t>
+      </w:r>
+      <w:proofErr w:type="gramEnd"/>
+      <w:r>
+        <w:t xml:space="preserve"> m==0</w:t>
+      </w:r>
+    </w:p>
+    <w:p>
+      <w:pPr>
+        <w:ind w:left="708"/>
+      </w:pPr>
+      <w:r>
+        <w:tab/>
+      </w:r>
+      <w:r>
+        <w:tab/>
+      </w:r>
+      <w:proofErr w:type="gramStart"/>
+      <w:r>
+        <w:t>alors</w:t>
+      </w:r>
+      <w:proofErr w:type="gramEnd"/>
+      <w:r>
+        <w:t xml:space="preserve"> </w:t>
+      </w:r>
+      <w:proofErr w:type="spellStart"/>
+      <w:r>
+        <w:t>malPlace</w:t>
+      </w:r>
+      <w:proofErr w:type="spellEnd"/>
+      <w:r>
+        <w:t xml:space="preserve"> = 0</w:t>
+      </w:r>
+    </w:p>
+    <w:p>
+      <w:pPr>
+        <w:ind w:left="708"/>
+      </w:pPr>
+      <w:r>
+        <w:tab/>
+      </w:r>
+      <w:proofErr w:type="gramStart"/>
+      <w:r>
+        <w:t>sinon</w:t>
+      </w:r>
+      <w:proofErr w:type="gramEnd"/>
+    </w:p>
+    <w:p>
+      <w:pPr>
+        <w:ind w:left="708"/>
+      </w:pPr>
+      <w:r>
+        <w:tab/>
+      </w:r>
+      <w:r>
+        <w:tab/>
+      </w:r>
+      <w:proofErr w:type="spellStart"/>
+      <w:proofErr w:type="gramStart"/>
+      <w:r>
+        <w:t>malPlace</w:t>
+      </w:r>
+      <w:proofErr w:type="spellEnd"/>
+      <w:proofErr w:type="gramEnd"/>
+      <w:r>
+        <w:t xml:space="preserve"> = 1 + combinaisons(k,n,b,m-1)</w:t>
+      </w:r>
+    </w:p>
+    <w:p>
+      <w:pPr>
+        <w:ind w:left="708"/>
+      </w:pPr>
+      <w:r>
+        <w:tab/>
+      </w:r>
+      <w:proofErr w:type="spellStart"/>
+      <w:proofErr w:type="gramStart"/>
+      <w:r>
+        <w:t>fsi</w:t>
+      </w:r>
+      <w:proofErr w:type="spellEnd"/>
+      <w:proofErr w:type="gramEnd"/>
+    </w:p>
+    <w:p>
+      <w:pPr>
+        <w:ind w:left="708"/>
+      </w:pPr>
+      <w:r>
+        <w:tab/>
+      </w:r>
+      <w:proofErr w:type="gramStart"/>
+      <w:r>
+        <w:t>si</w:t>
+      </w:r>
+      <w:proofErr w:type="gramEnd"/>
+      <w:r>
+        <w:t xml:space="preserve"> n==k</w:t>
+      </w:r>
+    </w:p>
+    <w:p>
+      <w:pPr>
+        <w:ind w:left="708"/>
+      </w:pPr>
+      <w:r>
+        <w:tab/>
+      </w:r>
+      <w:r>
+        <w:tab/>
+      </w:r>
+      <w:proofErr w:type="gramStart"/>
+      <w:r>
+        <w:t>alors</w:t>
+      </w:r>
+      <w:proofErr w:type="gramEnd"/>
+      <w:r>
+        <w:t xml:space="preserve"> absent = 0</w:t>
+      </w:r>
+    </w:p>
+    <w:p>
+      <w:pPr>
+        <w:ind w:left="708"/>
+      </w:pPr>
+      <w:r>
+        <w:tab/>
+      </w:r>
+      <w:proofErr w:type="gramStart"/>
+      <w:r>
+        <w:t>sinon</w:t>
+      </w:r>
+      <w:proofErr w:type="gramEnd"/>
+    </w:p>
+    <w:p>
+      <w:pPr>
+        <w:ind w:left="708"/>
+      </w:pPr>
+      <w:r>
+        <w:tab/>
+      </w:r>
+      <w:r>
+        <w:tab/>
+      </w:r>
+      <w:proofErr w:type="gramStart"/>
+      <w:r>
+        <w:t>absent</w:t>
+      </w:r>
+      <w:proofErr w:type="gramEnd"/>
+      <w:r>
+        <w:t xml:space="preserve"> = 1 + combinaison(k-1,n,b,m)</w:t>
+      </w:r>
+    </w:p>
+    <w:p>
+      <w:pPr>
+        <w:ind w:left="708"/>
+      </w:pPr>
+      <w:r>
+        <w:tab/>
+      </w:r>
+      <w:proofErr w:type="spellStart"/>
+      <w:proofErr w:type="gramStart"/>
+      <w:r>
+        <w:t>fsi</w:t>
+      </w:r>
+      <w:proofErr w:type="spellEnd"/>
+      <w:proofErr w:type="gramEnd"/>
+    </w:p>
+    <w:p>
+      <w:pPr>
+        <w:ind w:left="708"/>
+      </w:pPr>
+      <w:r>
+        <w:tab/>
+      </w:r>
+      <w:proofErr w:type="gramStart"/>
+      <w:r>
+        <w:t>retourne</w:t>
+      </w:r>
+      <w:proofErr w:type="gramEnd"/>
+      <w:r>
+        <w:t xml:space="preserve"> </w:t>
+      </w:r>
+      <w:proofErr w:type="spellStart"/>
+      <w:r>
+        <w:t>bienPlace</w:t>
+      </w:r>
+      <w:proofErr w:type="spellEnd"/>
+      <w:r>
+        <w:t xml:space="preserve"> + </w:t>
+      </w:r>
+      <w:proofErr w:type="spellStart"/>
+      <w:r>
+        <w:t>malPlace</w:t>
+      </w:r>
+      <w:proofErr w:type="spellEnd"/>
+      <w:r>
+        <w:t xml:space="preserve"> + absent</w:t>
+      </w:r>
+    </w:p>
+    <w:p>
+      <w:pPr>
+        <w:ind w:left="708"/>
+      </w:pPr>
+      <w:proofErr w:type="spellStart"/>
+      <w:proofErr w:type="gramStart"/>
+      <w:r>
+        <w:t>fsi</w:t>
+      </w:r>
+      <w:proofErr w:type="spellEnd"/>
+      <w:proofErr w:type="gramEnd"/>
+    </w:p>
+    <w:p>
+      <w:r>
+        <w:t>Fin</w:t>
+      </w:r>
+    </w:p>
+    <w:p>
+      <w:pPr>
+        <w:rPr>
+          <w:sz w:val="28"/>
+          <w:szCs w:val="28"/>
+        </w:rPr>
+      </w:pPr>
+    </w:p>
+    <w:p>
+      <w:pPr>
+        <w:rPr>
+          <w:sz w:val="28"/>
+          <w:szCs w:val="28"/>
+        </w:rPr>
+      </w:pPr>
+    </w:p>
+    <w:p>
+      <w:pPr>
+        <w:rPr>
+          <w:sz w:val="28"/>
+          <w:szCs w:val="28"/>
+        </w:rPr>
+      </w:pPr>
+    </w:p>
+    <w:p>
+      <w:pPr>
+        <w:rPr>
+          <w:sz w:val="28"/>
+          <w:szCs w:val="28"/>
+          <w:u w:val="single"/>
+        </w:rPr>
+      </w:pPr>
+      <w:r>
+        <w:rPr>
+          <w:sz w:val="28"/>
+          <w:szCs w:val="28"/>
+          <w:u w:val="single"/>
+        </w:rPr>
+        <w:lastRenderedPageBreak/>
+        <w:t>Question 15 </w:t>
+      </w:r>
+      <w:r>
+        <w:rPr>
+          <w:sz w:val="28"/>
+          <w:szCs w:val="28"/>
+          <w:u w:val="single"/>
+        </w:rPr>
+        <w:t xml:space="preserve">(KLEIN Christopher) </w:t>
+      </w:r>
+      <w:r>
+        <w:rPr>
+          <w:sz w:val="28"/>
+          <w:szCs w:val="28"/>
+          <w:u w:val="single"/>
+        </w:rPr>
+        <w:t>:</w:t>
+      </w:r>
+    </w:p>
+    <w:p>
+      <w:r>
+        <w:t xml:space="preserve">Voici l’implémentation </w:t>
+      </w:r>
+      <w:r>
+        <w:t>en Java de</w:t>
+      </w:r>
+      <w:r>
+        <w:t xml:space="preserve"> l’algorithme d</w:t>
+      </w:r>
+      <w:r>
+        <w:t>écrit ci-dessus</w:t>
+      </w:r>
+      <w:r>
+        <w:t xml:space="preserve"> : </w:t>
       </w:r>
       <w:bookmarkStart w:id="0" w:name="_GoBack"/>
+      <w:r>
+        <w:rPr>
+          <w:noProof/>
+          <w:sz w:val="28"/>
+          <w:szCs w:val="28"/>
+        </w:rPr>
+        <w:drawing>
+          <wp:inline distT="0" distB="0" distL="0" distR="0">
+            <wp:extent cx="4210050" cy="3514725"/>
+            <wp:effectExtent l="0" t="0" r="0" b="9525"/>
+            <wp:docPr id="18" name="Image 18"/>
+            <wp:cNvGraphicFramePr>
+              <a:graphicFrameLocks xmlns:a="http://schemas.openxmlformats.org/drawingml/2006/main" noChangeAspect="1"/>
+            </wp:cNvGraphicFramePr>
+            <a:graphic xmlns:a="http://schemas.openxmlformats.org/drawingml/2006/main">
+              <a:graphicData uri="http://schemas.openxmlformats.org/drawingml/2006/picture">
+                <pic:pic xmlns:pic="http://schemas.openxmlformats.org/drawingml/2006/picture">
+                  <pic:nvPicPr>
+                    <pic:cNvPr id="0" name="Picture 1"/>
+                    <pic:cNvPicPr>
+                      <a:picLocks noChangeAspect="1" noChangeArrowheads="1"/>
+                    </pic:cNvPicPr>
+                  </pic:nvPicPr>
+                  <pic:blipFill>
+                    <a:blip r:embed="rId32">
+                      <a:extLst>
+                        <a:ext uri="{28A0092B-C50C-407E-A947-70E740481C1C}">
+                          <a14:useLocalDpi xmlns:a14="http://schemas.microsoft.com/office/drawing/2010/main" val="0"/>
+                        </a:ext>
+                      </a:extLst>
+                    </a:blip>
+                    <a:srcRect/>
+                    <a:stretch>
+                      <a:fillRect/>
+                    </a:stretch>
+                  </pic:blipFill>
+                  <pic:spPr bwMode="auto">
+                    <a:xfrm>
+                      <a:off x="0" y="0"/>
+                      <a:ext cx="4210050" cy="3514725"/>
+                    </a:xfrm>
+                    <a:prstGeom prst="rect">
+                      <a:avLst/>
+                    </a:prstGeom>
+                    <a:noFill/>
+                    <a:ln>
+                      <a:noFill/>
+                    </a:ln>
+                  </pic:spPr>
+                </pic:pic>
+              </a:graphicData>
+            </a:graphic>
+          </wp:inline>
+        </w:drawing>
+      </w:r>
       <w:bookmarkEnd w:id="0"/>
-      <w:r>
-        <w:t>isons</w:t>
-      </w:r>
-      <w:proofErr w:type="gramEnd"/>
-      <w:r>
-        <w:t xml:space="preserve"> secrètes.</w:t>
-      </w:r>
-    </w:p>
-    <w:p/>
+    </w:p>
+    <w:p>
+      <w:r>
+        <w:t>Avec ce progr</w:t>
+      </w:r>
+      <w:r>
+        <w:t>amme, nous obtenons, pour N=4, K=6, b=1 et m=2, un résultat de 89 combinaisons :</w:t>
+      </w:r>
+    </w:p>
+    <w:p>
+      <w:r>
+        <w:rPr>
+          <w:noProof/>
+        </w:rPr>
+        <w:drawing>
+          <wp:inline distT="0" distB="0" distL="0" distR="0" wp14:anchorId="059F9D43" wp14:editId="5760CEE8">
+            <wp:extent cx="5753100" cy="1190625"/>
+            <wp:effectExtent l="0" t="0" r="0" b="9525"/>
+            <wp:docPr id="36" name="Image 36"/>
+            <wp:cNvGraphicFramePr>
+              <a:graphicFrameLocks xmlns:a="http://schemas.openxmlformats.org/drawingml/2006/main" noChangeAspect="1"/>
+            </wp:cNvGraphicFramePr>
+            <a:graphic xmlns:a="http://schemas.openxmlformats.org/drawingml/2006/main">
+              <a:graphicData uri="http://schemas.openxmlformats.org/drawingml/2006/picture">
+                <pic:pic xmlns:pic="http://schemas.openxmlformats.org/drawingml/2006/picture">
+                  <pic:nvPicPr>
+                    <pic:cNvPr id="0" name="Picture 3"/>
+                    <pic:cNvPicPr>
+                      <a:picLocks noChangeAspect="1" noChangeArrowheads="1"/>
+                    </pic:cNvPicPr>
+                  </pic:nvPicPr>
+                  <pic:blipFill>
+                    <a:blip r:embed="rId33">
+                      <a:extLst>
+                        <a:ext uri="{28A0092B-C50C-407E-A947-70E740481C1C}">
+                          <a14:useLocalDpi xmlns:a14="http://schemas.microsoft.com/office/drawing/2010/main" val="0"/>
+                        </a:ext>
+                      </a:extLst>
+                    </a:blip>
+                    <a:srcRect/>
+                    <a:stretch>
+                      <a:fillRect/>
+                    </a:stretch>
+                  </pic:blipFill>
+                  <pic:spPr bwMode="auto">
+                    <a:xfrm>
+                      <a:off x="0" y="0"/>
+                      <a:ext cx="5753100" cy="1190625"/>
+                    </a:xfrm>
+                    <a:prstGeom prst="rect">
+                      <a:avLst/>
+                    </a:prstGeom>
+                    <a:noFill/>
+                    <a:ln>
+                      <a:noFill/>
+                    </a:ln>
+                  </pic:spPr>
+                </pic:pic>
+              </a:graphicData>
+            </a:graphic>
+          </wp:inline>
+        </w:drawing>
+      </w:r>
+      <w:r>
+        <w:rPr>
+          <w:noProof/>
+        </w:rPr>
+        <w:t xml:space="preserve"> </w:t>
+      </w:r>
+      <w:r>
+        <w:rPr>
+          <w:noProof/>
+        </w:rPr>
+        <w:drawing>
+          <wp:inline distT="0" distB="0" distL="0" distR="0">
+            <wp:extent cx="5086350" cy="571500"/>
+            <wp:effectExtent l="0" t="0" r="0" b="0"/>
+            <wp:docPr id="37" name="Image 37"/>
+            <wp:cNvGraphicFramePr>
+              <a:graphicFrameLocks xmlns:a="http://schemas.openxmlformats.org/drawingml/2006/main" noChangeAspect="1"/>
+            </wp:cNvGraphicFramePr>
+            <a:graphic xmlns:a="http://schemas.openxmlformats.org/drawingml/2006/main">
+              <a:graphicData uri="http://schemas.openxmlformats.org/drawingml/2006/picture">
+                <pic:pic xmlns:pic="http://schemas.openxmlformats.org/drawingml/2006/picture">
+                  <pic:nvPicPr>
+                    <pic:cNvPr id="0" name="Picture 4"/>
+                    <pic:cNvPicPr>
+                      <a:picLocks noChangeAspect="1" noChangeArrowheads="1"/>
+                    </pic:cNvPicPr>
+                  </pic:nvPicPr>
+                  <pic:blipFill>
+                    <a:blip r:embed="rId34">
+                      <a:extLst>
+                        <a:ext uri="{28A0092B-C50C-407E-A947-70E740481C1C}">
+                          <a14:useLocalDpi xmlns:a14="http://schemas.microsoft.com/office/drawing/2010/main" val="0"/>
+                        </a:ext>
+                      </a:extLst>
+                    </a:blip>
+                    <a:srcRect/>
+                    <a:stretch>
+                      <a:fillRect/>
+                    </a:stretch>
+                  </pic:blipFill>
+                  <pic:spPr bwMode="auto">
+                    <a:xfrm>
+                      <a:off x="0" y="0"/>
+                      <a:ext cx="5086350" cy="571500"/>
+                    </a:xfrm>
+                    <a:prstGeom prst="rect">
+                      <a:avLst/>
+                    </a:prstGeom>
+                    <a:noFill/>
+                    <a:ln>
+                      <a:noFill/>
+                    </a:ln>
+                  </pic:spPr>
+                </pic:pic>
+              </a:graphicData>
+            </a:graphic>
+          </wp:inline>
+        </w:drawing>
+      </w:r>
+    </w:p>
     <w:sectPr>
-      <w:footerReference w:type="default" r:id="rId32"/>
+      <w:footerReference w:type="default" r:id="rId35"/>
       <w:pgSz w:w="11906" w:h="16838"/>
       <w:pgMar w:top="1417" w:right="1417" w:bottom="1417" w:left="1417" w:header="708" w:footer="397" w:gutter="0"/>
       <w:cols w:space="708"/>

</xml_diff>

<commit_message>
FIN DE CHEZ FIN
</commit_message>
<xml_diff>
--- a/rapport.docx
+++ b/rapport.docx
@@ -2591,27 +2591,40 @@
     <w:p>
       <w:pPr>
         <w:rPr>
+          <w:sz w:val="28"/>
+          <w:szCs w:val="28"/>
+          <w:u w:val="single"/>
+        </w:rPr>
+      </w:pPr>
+      <w:r>
+        <w:rPr>
           <w:noProof/>
         </w:rPr>
-      </w:pPr>
+        <w:t>Kruskal donne une distance inferieur à Aldous-Broder mais fournit plus d’i</w:t>
+      </w:r>
       <w:r>
         <w:rPr>
           <w:noProof/>
         </w:rPr>
-        <w:t>Kruskal donne une distance inferieur à Aldous-Broder mais fournit plus d’i</w:t>
+        <w:t>m</w:t>
       </w:r>
       <w:r>
         <w:rPr>
           <w:noProof/>
         </w:rPr>
-        <w:t>m</w:t>
-      </w:r>
-      <w:r>
-        <w:rPr>
-          <w:noProof/>
-        </w:rPr>
         <w:t>passes.</w:t>
       </w:r>
+    </w:p>
+    <w:p>
+      <w:pPr>
+        <w:pStyle w:val="NormalWeb"/>
+        <w:spacing w:after="159"/>
+        <w:rPr>
+          <w:sz w:val="28"/>
+          <w:szCs w:val="28"/>
+          <w:u w:val="single"/>
+        </w:rPr>
+      </w:pPr>
     </w:p>
     <w:p>
       <w:pPr>
@@ -2858,90 +2871,87 @@
         <w:t xml:space="preserve"> secrètes.</w:t>
       </w:r>
     </w:p>
-    <w:p/>
-    <w:p>
-      <w:pPr>
-        <w:rPr>
-          <w:sz w:val="28"/>
-          <w:szCs w:val="28"/>
-          <w:u w:val="single"/>
-        </w:rPr>
-      </w:pPr>
-    </w:p>
-    <w:p>
-      <w:pPr>
-        <w:rPr>
-          <w:sz w:val="28"/>
-          <w:szCs w:val="28"/>
-          <w:u w:val="single"/>
-        </w:rPr>
-      </w:pPr>
-    </w:p>
-    <w:p>
-      <w:pPr>
-        <w:rPr>
-          <w:sz w:val="28"/>
-          <w:szCs w:val="28"/>
-          <w:u w:val="single"/>
-        </w:rPr>
-      </w:pPr>
-    </w:p>
-    <w:p>
-      <w:pPr>
-        <w:rPr>
-          <w:sz w:val="28"/>
-          <w:szCs w:val="28"/>
-          <w:u w:val="single"/>
-        </w:rPr>
-      </w:pPr>
-    </w:p>
-    <w:p>
-      <w:pPr>
-        <w:rPr>
-          <w:sz w:val="28"/>
-          <w:szCs w:val="28"/>
-          <w:u w:val="single"/>
-        </w:rPr>
-      </w:pPr>
-    </w:p>
-    <w:p>
-      <w:pPr>
-        <w:rPr>
-          <w:sz w:val="28"/>
-          <w:szCs w:val="28"/>
-          <w:u w:val="single"/>
-        </w:rPr>
-      </w:pPr>
-    </w:p>
-    <w:p>
-      <w:pPr>
-        <w:rPr>
-          <w:sz w:val="28"/>
-          <w:szCs w:val="28"/>
-          <w:u w:val="single"/>
-        </w:rPr>
-      </w:pPr>
-    </w:p>
-    <w:p>
-      <w:pPr>
-        <w:rPr>
-          <w:sz w:val="28"/>
-          <w:szCs w:val="28"/>
-          <w:u w:val="single"/>
-        </w:rPr>
-      </w:pPr>
-    </w:p>
-    <w:p>
-      <w:pPr>
-        <w:rPr>
-          <w:sz w:val="28"/>
-          <w:szCs w:val="28"/>
-          <w:u w:val="single"/>
-        </w:rPr>
-      </w:pPr>
-    </w:p>
-    <w:p>
-      <w:pPr>
+    <w:p>
+      <w:pPr>
+        <w:pStyle w:val="NormalWeb"/>
+        <w:spacing w:after="159"/>
+        <w:rPr>
+          <w:sz w:val="28"/>
+          <w:szCs w:val="28"/>
+          <w:u w:val="single"/>
+        </w:rPr>
+      </w:pPr>
+    </w:p>
+    <w:p>
+      <w:pPr>
+        <w:pStyle w:val="NormalWeb"/>
+        <w:spacing w:after="159"/>
+        <w:rPr>
+          <w:sz w:val="28"/>
+          <w:szCs w:val="28"/>
+          <w:u w:val="single"/>
+        </w:rPr>
+      </w:pPr>
+    </w:p>
+    <w:p>
+      <w:pPr>
+        <w:pStyle w:val="NormalWeb"/>
+        <w:spacing w:after="159"/>
+        <w:rPr>
+          <w:sz w:val="28"/>
+          <w:szCs w:val="28"/>
+          <w:u w:val="single"/>
+        </w:rPr>
+      </w:pPr>
+    </w:p>
+    <w:p>
+      <w:pPr>
+        <w:pStyle w:val="NormalWeb"/>
+        <w:spacing w:after="159"/>
+        <w:rPr>
+          <w:sz w:val="28"/>
+          <w:szCs w:val="28"/>
+          <w:u w:val="single"/>
+        </w:rPr>
+      </w:pPr>
+    </w:p>
+    <w:p>
+      <w:pPr>
+        <w:pStyle w:val="NormalWeb"/>
+        <w:spacing w:after="159"/>
+        <w:rPr>
+          <w:sz w:val="28"/>
+          <w:szCs w:val="28"/>
+          <w:u w:val="single"/>
+        </w:rPr>
+      </w:pPr>
+    </w:p>
+    <w:p>
+      <w:pPr>
+        <w:pStyle w:val="NormalWeb"/>
+        <w:spacing w:after="159"/>
+        <w:rPr>
+          <w:sz w:val="28"/>
+          <w:szCs w:val="28"/>
+          <w:u w:val="single"/>
+        </w:rPr>
+      </w:pPr>
+    </w:p>
+    <w:p>
+      <w:pPr>
+        <w:pStyle w:val="NormalWeb"/>
+        <w:spacing w:after="159"/>
+        <w:rPr>
+          <w:sz w:val="28"/>
+          <w:szCs w:val="28"/>
+          <w:u w:val="single"/>
+        </w:rPr>
+      </w:pPr>
+    </w:p>
+    <w:p>
+      <w:pPr>
+        <w:pStyle w:val="NormalWeb"/>
+        <w:spacing w:after="159"/>
         <w:rPr>
           <w:sz w:val="28"/>
           <w:szCs w:val="28"/>
@@ -3452,21 +3462,8 @@
     </w:p>
     <w:p>
       <w:r>
-        <w:t xml:space="preserve">Voici l’implémentation </w:t>
-      </w:r>
-      <w:r>
-        <w:t>en Java de</w:t>
-      </w:r>
-      <w:r>
-        <w:t xml:space="preserve"> l’algorithme d</w:t>
-      </w:r>
-      <w:r>
-        <w:t>écrit ci-dessus</w:t>
-      </w:r>
-      <w:r>
-        <w:t xml:space="preserve"> : </w:t>
-      </w:r>
-      <w:bookmarkStart w:id="0" w:name="_GoBack"/>
+        <w:t xml:space="preserve">Voici l’implémentation en Java de l’algorithme décrit ci-dessus : </w:t>
+      </w:r>
       <w:r>
         <w:rPr>
           <w:noProof/>
@@ -3522,7 +3519,6 @@
           </wp:inline>
         </w:drawing>
       </w:r>
-      <w:bookmarkEnd w:id="0"/>
     </w:p>
     <w:p>
       <w:r>
@@ -3533,6 +3529,11 @@
       </w:r>
     </w:p>
     <w:p>
+      <w:pPr>
+        <w:rPr>
+          <w:noProof/>
+        </w:rPr>
+      </w:pPr>
       <w:r>
         <w:rPr>
           <w:noProof/>
@@ -3646,8 +3647,410 @@
         </w:drawing>
       </w:r>
     </w:p>
+    <w:p/>
+    <w:p/>
+    <w:p/>
+    <w:p/>
+    <w:p/>
+    <w:p/>
+    <w:p/>
+    <w:p/>
+    <w:p/>
+    <w:p>
+      <w:pPr>
+        <w:rPr>
+          <w:sz w:val="28"/>
+          <w:szCs w:val="28"/>
+          <w:u w:val="single"/>
+        </w:rPr>
+      </w:pPr>
+      <w:r>
+        <w:rPr>
+          <w:sz w:val="28"/>
+          <w:szCs w:val="28"/>
+          <w:u w:val="single"/>
+        </w:rPr>
+        <w:lastRenderedPageBreak/>
+        <w:t>Utilisation du programme :</w:t>
+      </w:r>
+    </w:p>
+    <w:p>
+      <w:r>
+        <w:t xml:space="preserve">L’application peut être lancé depuis le jar (Algo.jar) ou depuis Eclipse si on veut modifier certaines choses telles que le graphe de base, ou le comportement </w:t>
+      </w:r>
+      <w:proofErr w:type="gramStart"/>
+      <w:r>
+        <w:t>du main</w:t>
+      </w:r>
+      <w:proofErr w:type="gramEnd"/>
+      <w:r>
+        <w:t>.</w:t>
+      </w:r>
+    </w:p>
+    <w:p>
+      <w:r>
+        <w:t xml:space="preserve">En lançant l’application, deux fenêtres s’ouvrent, une contient le graphe de base et l’autre contient cinq boutons qui permettent d’exécuter différents manipulation soit sur le graphe de base soit sur un graph 20x20 pour créer un labyrinthe.  </w:t>
+      </w:r>
+    </w:p>
+    <w:p>
+      <w:r>
+        <w:rPr>
+          <w:noProof/>
+        </w:rPr>
+        <w:drawing>
+          <wp:inline distT="0" distB="0" distL="0" distR="0">
+            <wp:extent cx="1571625" cy="295275"/>
+            <wp:effectExtent l="0" t="0" r="9525" b="9525"/>
+            <wp:docPr id="35" name="Image 35"/>
+            <wp:cNvGraphicFramePr>
+              <a:graphicFrameLocks xmlns:a="http://schemas.openxmlformats.org/drawingml/2006/main" noChangeAspect="1"/>
+            </wp:cNvGraphicFramePr>
+            <a:graphic xmlns:a="http://schemas.openxmlformats.org/drawingml/2006/main">
+              <a:graphicData uri="http://schemas.openxmlformats.org/drawingml/2006/picture">
+                <pic:pic xmlns:pic="http://schemas.openxmlformats.org/drawingml/2006/picture">
+                  <pic:nvPicPr>
+                    <pic:cNvPr id="0" name="Picture 1"/>
+                    <pic:cNvPicPr>
+                      <a:picLocks noChangeAspect="1" noChangeArrowheads="1"/>
+                    </pic:cNvPicPr>
+                  </pic:nvPicPr>
+                  <pic:blipFill>
+                    <a:blip r:embed="rId35">
+                      <a:extLst>
+                        <a:ext uri="{28A0092B-C50C-407E-A947-70E740481C1C}">
+                          <a14:useLocalDpi xmlns:a14="http://schemas.microsoft.com/office/drawing/2010/main" val="0"/>
+                        </a:ext>
+                      </a:extLst>
+                    </a:blip>
+                    <a:srcRect/>
+                    <a:stretch>
+                      <a:fillRect/>
+                    </a:stretch>
+                  </pic:blipFill>
+                  <pic:spPr bwMode="auto">
+                    <a:xfrm>
+                      <a:off x="0" y="0"/>
+                      <a:ext cx="1571625" cy="295275"/>
+                    </a:xfrm>
+                    <a:prstGeom prst="rect">
+                      <a:avLst/>
+                    </a:prstGeom>
+                    <a:noFill/>
+                    <a:ln>
+                      <a:noFill/>
+                    </a:ln>
+                  </pic:spPr>
+                </pic:pic>
+              </a:graphicData>
+            </a:graphic>
+          </wp:inline>
+        </w:drawing>
+      </w:r>
+      <w:r>
+        <w:t xml:space="preserve">Ce bouton génère tous les arbres couvrants, du graphe de base, que l’algorithme de </w:t>
+      </w:r>
+      <w:proofErr w:type="spellStart"/>
+      <w:r>
+        <w:t>Kruskal</w:t>
+      </w:r>
+      <w:proofErr w:type="spellEnd"/>
+      <w:r>
+        <w:t xml:space="preserve"> trouve sur 1 000 000 d’itérations. Dans la console s’affiche le taux d’occurrence pour chaque graphe et le temps d’exécution</w:t>
+      </w:r>
+      <w:r>
+        <w:t xml:space="preserve"> (Q2-Q3)</w:t>
+      </w:r>
+      <w:r>
+        <w:t>.</w:t>
+      </w:r>
+    </w:p>
+    <w:p>
+      <w:r>
+        <w:rPr>
+          <w:noProof/>
+        </w:rPr>
+        <w:drawing>
+          <wp:inline distT="0" distB="0" distL="0" distR="0">
+            <wp:extent cx="1463040" cy="274320"/>
+            <wp:effectExtent l="0" t="0" r="3810" b="0"/>
+            <wp:docPr id="38" name="Image 38"/>
+            <wp:cNvGraphicFramePr>
+              <a:graphicFrameLocks xmlns:a="http://schemas.openxmlformats.org/drawingml/2006/main" noChangeAspect="1"/>
+            </wp:cNvGraphicFramePr>
+            <a:graphic xmlns:a="http://schemas.openxmlformats.org/drawingml/2006/main">
+              <a:graphicData uri="http://schemas.openxmlformats.org/drawingml/2006/picture">
+                <pic:pic xmlns:pic="http://schemas.openxmlformats.org/drawingml/2006/picture">
+                  <pic:nvPicPr>
+                    <pic:cNvPr id="0" name="Picture 2"/>
+                    <pic:cNvPicPr>
+                      <a:picLocks noChangeAspect="1" noChangeArrowheads="1"/>
+                    </pic:cNvPicPr>
+                  </pic:nvPicPr>
+                  <pic:blipFill>
+                    <a:blip r:embed="rId36">
+                      <a:extLst>
+                        <a:ext uri="{28A0092B-C50C-407E-A947-70E740481C1C}">
+                          <a14:useLocalDpi xmlns:a14="http://schemas.microsoft.com/office/drawing/2010/main" val="0"/>
+                        </a:ext>
+                      </a:extLst>
+                    </a:blip>
+                    <a:srcRect/>
+                    <a:stretch>
+                      <a:fillRect/>
+                    </a:stretch>
+                  </pic:blipFill>
+                  <pic:spPr bwMode="auto">
+                    <a:xfrm>
+                      <a:off x="0" y="0"/>
+                      <a:ext cx="1463040" cy="274320"/>
+                    </a:xfrm>
+                    <a:prstGeom prst="rect">
+                      <a:avLst/>
+                    </a:prstGeom>
+                    <a:noFill/>
+                    <a:ln>
+                      <a:noFill/>
+                    </a:ln>
+                  </pic:spPr>
+                </pic:pic>
+              </a:graphicData>
+            </a:graphic>
+          </wp:inline>
+        </w:drawing>
+      </w:r>
+      <w:r>
+        <w:t>Ce bouton a le même comportement que le précédent mais avec l’algorithme de Wilson (Q6).</w:t>
+      </w:r>
+    </w:p>
+    <w:p>
+      <w:r>
+        <w:rPr>
+          <w:noProof/>
+        </w:rPr>
+        <w:drawing>
+          <wp:inline distT="0" distB="0" distL="0" distR="0">
+            <wp:extent cx="1876425" cy="285750"/>
+            <wp:effectExtent l="0" t="0" r="9525" b="0"/>
+            <wp:docPr id="39" name="Image 39"/>
+            <wp:cNvGraphicFramePr>
+              <a:graphicFrameLocks xmlns:a="http://schemas.openxmlformats.org/drawingml/2006/main" noChangeAspect="1"/>
+            </wp:cNvGraphicFramePr>
+            <a:graphic xmlns:a="http://schemas.openxmlformats.org/drawingml/2006/main">
+              <a:graphicData uri="http://schemas.openxmlformats.org/drawingml/2006/picture">
+                <pic:pic xmlns:pic="http://schemas.openxmlformats.org/drawingml/2006/picture">
+                  <pic:nvPicPr>
+                    <pic:cNvPr id="0" name="Picture 3"/>
+                    <pic:cNvPicPr>
+                      <a:picLocks noChangeAspect="1" noChangeArrowheads="1"/>
+                    </pic:cNvPicPr>
+                  </pic:nvPicPr>
+                  <pic:blipFill>
+                    <a:blip r:embed="rId37">
+                      <a:extLst>
+                        <a:ext uri="{28A0092B-C50C-407E-A947-70E740481C1C}">
+                          <a14:useLocalDpi xmlns:a14="http://schemas.microsoft.com/office/drawing/2010/main" val="0"/>
+                        </a:ext>
+                      </a:extLst>
+                    </a:blip>
+                    <a:srcRect/>
+                    <a:stretch>
+                      <a:fillRect/>
+                    </a:stretch>
+                  </pic:blipFill>
+                  <pic:spPr bwMode="auto">
+                    <a:xfrm>
+                      <a:off x="0" y="0"/>
+                      <a:ext cx="1876425" cy="285750"/>
+                    </a:xfrm>
+                    <a:prstGeom prst="rect">
+                      <a:avLst/>
+                    </a:prstGeom>
+                    <a:noFill/>
+                    <a:ln>
+                      <a:noFill/>
+                    </a:ln>
+                  </pic:spPr>
+                </pic:pic>
+              </a:graphicData>
+            </a:graphic>
+          </wp:inline>
+        </w:drawing>
+      </w:r>
+      <w:r>
+        <w:t>Ce bouton a le même comportement que le premier mais avec l’algorithme d’Aldous-Broder (Q5).</w:t>
+      </w:r>
+    </w:p>
+    <w:p/>
+    <w:p>
+      <w:r>
+        <w:rPr>
+          <w:noProof/>
+        </w:rPr>
+        <w:drawing>
+          <wp:inline distT="0" distB="0" distL="0" distR="0">
+            <wp:extent cx="2962275" cy="295275"/>
+            <wp:effectExtent l="0" t="0" r="9525" b="9525"/>
+            <wp:docPr id="40" name="Image 40"/>
+            <wp:cNvGraphicFramePr>
+              <a:graphicFrameLocks xmlns:a="http://schemas.openxmlformats.org/drawingml/2006/main" noChangeAspect="1"/>
+            </wp:cNvGraphicFramePr>
+            <a:graphic xmlns:a="http://schemas.openxmlformats.org/drawingml/2006/main">
+              <a:graphicData uri="http://schemas.openxmlformats.org/drawingml/2006/picture">
+                <pic:pic xmlns:pic="http://schemas.openxmlformats.org/drawingml/2006/picture">
+                  <pic:nvPicPr>
+                    <pic:cNvPr id="0" name="Picture 4"/>
+                    <pic:cNvPicPr>
+                      <a:picLocks noChangeAspect="1" noChangeArrowheads="1"/>
+                    </pic:cNvPicPr>
+                  </pic:nvPicPr>
+                  <pic:blipFill>
+                    <a:blip r:embed="rId38">
+                      <a:extLst>
+                        <a:ext uri="{28A0092B-C50C-407E-A947-70E740481C1C}">
+                          <a14:useLocalDpi xmlns:a14="http://schemas.microsoft.com/office/drawing/2010/main" val="0"/>
+                        </a:ext>
+                      </a:extLst>
+                    </a:blip>
+                    <a:srcRect/>
+                    <a:stretch>
+                      <a:fillRect/>
+                    </a:stretch>
+                  </pic:blipFill>
+                  <pic:spPr bwMode="auto">
+                    <a:xfrm>
+                      <a:off x="0" y="0"/>
+                      <a:ext cx="2962275" cy="295275"/>
+                    </a:xfrm>
+                    <a:prstGeom prst="rect">
+                      <a:avLst/>
+                    </a:prstGeom>
+                    <a:noFill/>
+                    <a:ln>
+                      <a:noFill/>
+                    </a:ln>
+                  </pic:spPr>
+                </pic:pic>
+              </a:graphicData>
+            </a:graphic>
+          </wp:inline>
+        </w:drawing>
+      </w:r>
+    </w:p>
+    <w:p>
+      <w:r>
+        <w:rPr>
+          <w:noProof/>
+        </w:rPr>
+        <w:drawing>
+          <wp:inline distT="0" distB="0" distL="0" distR="0">
+            <wp:extent cx="3248025" cy="285750"/>
+            <wp:effectExtent l="0" t="0" r="9525" b="0"/>
+            <wp:docPr id="41" name="Image 41"/>
+            <wp:cNvGraphicFramePr>
+              <a:graphicFrameLocks xmlns:a="http://schemas.openxmlformats.org/drawingml/2006/main" noChangeAspect="1"/>
+            </wp:cNvGraphicFramePr>
+            <a:graphic xmlns:a="http://schemas.openxmlformats.org/drawingml/2006/main">
+              <a:graphicData uri="http://schemas.openxmlformats.org/drawingml/2006/picture">
+                <pic:pic xmlns:pic="http://schemas.openxmlformats.org/drawingml/2006/picture">
+                  <pic:nvPicPr>
+                    <pic:cNvPr id="0" name="Picture 5"/>
+                    <pic:cNvPicPr>
+                      <a:picLocks noChangeAspect="1" noChangeArrowheads="1"/>
+                    </pic:cNvPicPr>
+                  </pic:nvPicPr>
+                  <pic:blipFill>
+                    <a:blip r:embed="rId39">
+                      <a:extLst>
+                        <a:ext uri="{28A0092B-C50C-407E-A947-70E740481C1C}">
+                          <a14:useLocalDpi xmlns:a14="http://schemas.microsoft.com/office/drawing/2010/main" val="0"/>
+                        </a:ext>
+                      </a:extLst>
+                    </a:blip>
+                    <a:srcRect/>
+                    <a:stretch>
+                      <a:fillRect/>
+                    </a:stretch>
+                  </pic:blipFill>
+                  <pic:spPr bwMode="auto">
+                    <a:xfrm>
+                      <a:off x="0" y="0"/>
+                      <a:ext cx="3248025" cy="285750"/>
+                    </a:xfrm>
+                    <a:prstGeom prst="rect">
+                      <a:avLst/>
+                    </a:prstGeom>
+                    <a:noFill/>
+                    <a:ln>
+                      <a:noFill/>
+                    </a:ln>
+                  </pic:spPr>
+                </pic:pic>
+              </a:graphicData>
+            </a:graphic>
+          </wp:inline>
+        </w:drawing>
+      </w:r>
+    </w:p>
+    <w:p>
+      <w:r>
+        <w:t>Ces deux derniers boutons permettent de créer</w:t>
+      </w:r>
+      <w:r>
+        <w:t xml:space="preserve"> et d’afficher</w:t>
+      </w:r>
+      <w:r>
+        <w:t xml:space="preserve"> un labyrinthe sur l’arbre couvrant d’un graphe de 20x20</w:t>
+      </w:r>
+      <w:r>
+        <w:t xml:space="preserve"> (taille réglable dans le constructeur de la classe Labyrinthe avec l’attribut « size »), </w:t>
+      </w:r>
+      <w:r>
+        <w:t xml:space="preserve">obtenu </w:t>
+      </w:r>
+      <w:r>
+        <w:t xml:space="preserve">respectivement avec l’algorithme de </w:t>
+      </w:r>
+      <w:proofErr w:type="spellStart"/>
+      <w:r>
+        <w:t>Kruskal</w:t>
+      </w:r>
+      <w:proofErr w:type="spellEnd"/>
+      <w:r>
+        <w:t xml:space="preserve"> et l’algorithme d’Aldous-Broder.</w:t>
+      </w:r>
+      <w:r>
+        <w:t xml:space="preserve"> </w:t>
+      </w:r>
+    </w:p>
+    <w:p>
+      <w:r>
+        <w:t xml:space="preserve">On peut modifier l’utilisation des ses deux boutons en mettant en commentaire la partie normale de la fonction </w:t>
+      </w:r>
+      <w:proofErr w:type="spellStart"/>
+      <w:proofErr w:type="gramStart"/>
+      <w:r>
+        <w:t>mainLabyrinthe</w:t>
+      </w:r>
+      <w:proofErr w:type="spellEnd"/>
+      <w:r>
+        <w:t>(</w:t>
+      </w:r>
+      <w:proofErr w:type="gramEnd"/>
+      <w:r>
+        <w:t xml:space="preserve">) dans la classe Test.java et en décommentant la partie « test moyenne avec 1000 » pour avoir la moyenne d’impasses et la distance moyenne entre l’entrée et la sortie sur 1000 labyrinthe généré. </w:t>
+      </w:r>
+      <w:bookmarkStart w:id="0" w:name="_GoBack"/>
+      <w:bookmarkEnd w:id="0"/>
+      <w:r>
+        <w:t>Le résultat</w:t>
+      </w:r>
+      <w:r>
+        <w:t xml:space="preserve"> sera affiché dans la console.</w:t>
+      </w:r>
+    </w:p>
+    <w:p/>
     <w:sectPr>
-      <w:footerReference w:type="default" r:id="rId35"/>
+      <w:footerReference w:type="default" r:id="rId40"/>
       <w:pgSz w:w="11906" w:h="16838"/>
       <w:pgMar w:top="1417" w:right="1417" w:bottom="1417" w:left="1417" w:header="708" w:footer="397" w:gutter="0"/>
       <w:cols w:space="708"/>
@@ -4228,7 +4631,6 @@
     <w:name w:val="Normal (Web)"/>
     <w:basedOn w:val="Normal"/>
     <w:uiPriority w:val="99"/>
-    <w:semiHidden/>
     <w:unhideWhenUsed/>
     <w:rsid w:val="00B262B9"/>
     <w:pPr>

</xml_diff>